<commit_message>
added JOSEFs API docs
</commit_message>
<xml_diff>
--- a/api/Search4 API.docx
+++ b/api/Search4 API.docx
@@ -35,7 +35,6 @@
         </w:rPr>
         <w:t xml:space="preserve">API </w:t>
       </w:r>
-      <w:proofErr w:type="spellStart"/>
       <w:r>
         <w:rPr>
           <w:b/>
@@ -44,7 +43,6 @@
         </w:rPr>
         <w:t>Documentation</w:t>
       </w:r>
-      <w:proofErr w:type="spellEnd"/>
     </w:p>
     <w:p>
       <w:pPr>
@@ -934,18 +932,8 @@
           <w:lang w:val="en-US"/>
         </w:rPr>
         <w:tab/>
-        <w:t>Content-Type = application/</w:t>
-      </w:r>
-      <w:proofErr w:type="spellStart"/>
-      <w:r>
-        <w:rPr>
-          <w:sz w:val="20"/>
-          <w:szCs w:val="20"/>
-          <w:lang w:val="en-US"/>
-        </w:rPr>
-        <w:t>json</w:t>
-      </w:r>
-      <w:proofErr w:type="spellEnd"/>
+        <w:t>Content-Type = application/json</w:t>
+      </w:r>
     </w:p>
     <w:p>
       <w:pPr>
@@ -1016,70 +1004,34 @@
           <w:lang w:val="en-US"/>
         </w:rPr>
         <w:tab/>
-        <w:t>"</w:t>
-      </w:r>
-      <w:proofErr w:type="spellStart"/>
-      <w:r>
-        <w:rPr>
-          <w:sz w:val="20"/>
-          <w:szCs w:val="20"/>
-          <w:lang w:val="en-US"/>
-        </w:rPr>
-        <w:t>firstName</w:t>
-      </w:r>
-      <w:proofErr w:type="spellEnd"/>
-      <w:r>
-        <w:rPr>
-          <w:sz w:val="20"/>
-          <w:szCs w:val="20"/>
-          <w:lang w:val="en-US"/>
-        </w:rPr>
-        <w:t>" : "John",</w:t>
-      </w:r>
-    </w:p>
-    <w:p>
-      <w:pPr>
-        <w:pStyle w:val="Ingetavstnd"/>
-        <w:rPr>
-          <w:sz w:val="20"/>
-          <w:szCs w:val="20"/>
-          <w:lang w:val="en-US"/>
-        </w:rPr>
-      </w:pPr>
-      <w:r>
-        <w:rPr>
-          <w:sz w:val="20"/>
-          <w:szCs w:val="20"/>
-          <w:lang w:val="en-US"/>
-        </w:rPr>
-        <w:tab/>
-      </w:r>
-      <w:r>
-        <w:rPr>
-          <w:sz w:val="20"/>
-          <w:szCs w:val="20"/>
-          <w:lang w:val="en-US"/>
-        </w:rPr>
-        <w:tab/>
-        <w:t>"</w:t>
-      </w:r>
-      <w:proofErr w:type="spellStart"/>
-      <w:r>
-        <w:rPr>
-          <w:sz w:val="20"/>
-          <w:szCs w:val="20"/>
-          <w:lang w:val="en-US"/>
-        </w:rPr>
-        <w:t>lastName</w:t>
-      </w:r>
-      <w:proofErr w:type="spellEnd"/>
-      <w:r>
-        <w:rPr>
-          <w:sz w:val="20"/>
-          <w:szCs w:val="20"/>
-          <w:lang w:val="en-US"/>
-        </w:rPr>
-        <w:t>" : "Doe",</w:t>
+        <w:t>"firstName" : "John",</w:t>
+      </w:r>
+    </w:p>
+    <w:p>
+      <w:pPr>
+        <w:pStyle w:val="Ingetavstnd"/>
+        <w:rPr>
+          <w:sz w:val="20"/>
+          <w:szCs w:val="20"/>
+          <w:lang w:val="en-US"/>
+        </w:rPr>
+      </w:pPr>
+      <w:r>
+        <w:rPr>
+          <w:sz w:val="20"/>
+          <w:szCs w:val="20"/>
+          <w:lang w:val="en-US"/>
+        </w:rPr>
+        <w:tab/>
+      </w:r>
+      <w:r>
+        <w:rPr>
+          <w:sz w:val="20"/>
+          <w:szCs w:val="20"/>
+          <w:lang w:val="en-US"/>
+        </w:rPr>
+        <w:tab/>
+        <w:t>"lastName" : "Doe",</w:t>
       </w:r>
     </w:p>
     <w:p>
@@ -1222,7 +1174,6 @@
         </w:rPr>
         <w:tab/>
       </w:r>
-      <w:proofErr w:type="spellStart"/>
       <w:r>
         <w:rPr>
           <w:b/>
@@ -1243,7 +1194,6 @@
         </w:rPr>
         <w:t>ame</w:t>
       </w:r>
-      <w:proofErr w:type="spellEnd"/>
       <w:r>
         <w:rPr>
           <w:sz w:val="20"/>
@@ -1304,7 +1254,6 @@
         </w:rPr>
         <w:tab/>
       </w:r>
-      <w:proofErr w:type="spellStart"/>
       <w:r>
         <w:rPr>
           <w:b/>
@@ -1325,7 +1274,6 @@
         </w:rPr>
         <w:t>ame</w:t>
       </w:r>
-      <w:proofErr w:type="spellEnd"/>
       <w:r>
         <w:rPr>
           <w:sz w:val="20"/>
@@ -1419,25 +1367,7 @@
           <w:szCs w:val="20"/>
           <w:lang w:val="en-US"/>
         </w:rPr>
-        <w:t xml:space="preserve">must be a new (unique) email </w:t>
-      </w:r>
-      <w:proofErr w:type="spellStart"/>
-      <w:r>
-        <w:rPr>
-          <w:sz w:val="20"/>
-          <w:szCs w:val="20"/>
-          <w:lang w:val="en-US"/>
-        </w:rPr>
-        <w:t>adress</w:t>
-      </w:r>
-      <w:proofErr w:type="spellEnd"/>
-      <w:r>
-        <w:rPr>
-          <w:sz w:val="20"/>
-          <w:szCs w:val="20"/>
-          <w:lang w:val="en-US"/>
-        </w:rPr>
-        <w:t xml:space="preserve"> and less than or </w:t>
+        <w:t xml:space="preserve">must be a new (unique) email adress and less than or </w:t>
       </w:r>
       <w:r>
         <w:rPr>
@@ -1882,18 +1812,8 @@
           <w:lang w:val="en-US"/>
         </w:rPr>
         <w:tab/>
-        <w:t>Content-Type = application/</w:t>
-      </w:r>
-      <w:proofErr w:type="spellStart"/>
-      <w:r>
-        <w:rPr>
-          <w:sz w:val="20"/>
-          <w:szCs w:val="20"/>
-          <w:lang w:val="en-US"/>
-        </w:rPr>
-        <w:t>json</w:t>
-      </w:r>
-      <w:proofErr w:type="spellEnd"/>
+        <w:t>Content-Type = application/json</w:t>
+      </w:r>
     </w:p>
     <w:p>
       <w:pPr>
@@ -2048,133 +1968,61 @@
           <w:szCs w:val="20"/>
           <w:lang w:val="en-US"/>
         </w:rPr>
-        <w:t>"</w:t>
-      </w:r>
-      <w:proofErr w:type="spellStart"/>
-      <w:r>
-        <w:rPr>
-          <w:sz w:val="20"/>
-          <w:szCs w:val="20"/>
-          <w:lang w:val="en-US"/>
-        </w:rPr>
-        <w:t>firstName</w:t>
-      </w:r>
-      <w:proofErr w:type="spellEnd"/>
-      <w:r>
-        <w:rPr>
-          <w:sz w:val="20"/>
-          <w:szCs w:val="20"/>
-          <w:lang w:val="en-US"/>
-        </w:rPr>
-        <w:t>" : "Johnny",</w:t>
-      </w:r>
-    </w:p>
-    <w:p>
-      <w:pPr>
-        <w:pStyle w:val="Ingetavstnd"/>
-        <w:rPr>
-          <w:sz w:val="20"/>
-          <w:szCs w:val="20"/>
-          <w:lang w:val="en-US"/>
-        </w:rPr>
-      </w:pPr>
-      <w:r>
-        <w:rPr>
-          <w:sz w:val="20"/>
-          <w:szCs w:val="20"/>
-          <w:lang w:val="en-US"/>
-        </w:rPr>
-        <w:tab/>
-      </w:r>
-      <w:r>
-        <w:rPr>
-          <w:sz w:val="20"/>
-          <w:szCs w:val="20"/>
-          <w:lang w:val="en-US"/>
-        </w:rPr>
-        <w:tab/>
-        <w:t>"</w:t>
-      </w:r>
-      <w:proofErr w:type="spellStart"/>
-      <w:r>
-        <w:rPr>
-          <w:sz w:val="20"/>
-          <w:szCs w:val="20"/>
-          <w:lang w:val="en-US"/>
-        </w:rPr>
-        <w:t>lastName</w:t>
-      </w:r>
-      <w:proofErr w:type="spellEnd"/>
-      <w:r>
-        <w:rPr>
-          <w:sz w:val="20"/>
-          <w:szCs w:val="20"/>
-          <w:lang w:val="en-US"/>
-        </w:rPr>
-        <w:t>" : "</w:t>
-      </w:r>
-      <w:proofErr w:type="spellStart"/>
-      <w:r>
-        <w:rPr>
-          <w:sz w:val="20"/>
-          <w:szCs w:val="20"/>
-          <w:lang w:val="en-US"/>
-        </w:rPr>
-        <w:t>Doeson</w:t>
-      </w:r>
-      <w:proofErr w:type="spellEnd"/>
-      <w:r>
-        <w:rPr>
-          <w:sz w:val="20"/>
-          <w:szCs w:val="20"/>
-          <w:lang w:val="en-US"/>
-        </w:rPr>
-        <w:t>",</w:t>
-      </w:r>
-    </w:p>
-    <w:p>
-      <w:pPr>
-        <w:pStyle w:val="Ingetavstnd"/>
-        <w:rPr>
-          <w:sz w:val="20"/>
-          <w:szCs w:val="20"/>
-          <w:lang w:val="en-US"/>
-        </w:rPr>
-      </w:pPr>
-      <w:r>
-        <w:rPr>
-          <w:sz w:val="20"/>
-          <w:szCs w:val="20"/>
-          <w:lang w:val="en-US"/>
-        </w:rPr>
-        <w:tab/>
-      </w:r>
-      <w:r>
-        <w:rPr>
-          <w:sz w:val="20"/>
-          <w:szCs w:val="20"/>
-          <w:lang w:val="en-US"/>
-        </w:rPr>
-        <w:tab/>
-        <w:t>"</w:t>
-      </w:r>
-      <w:proofErr w:type="spellStart"/>
-      <w:r>
-        <w:rPr>
-          <w:sz w:val="20"/>
-          <w:szCs w:val="20"/>
-          <w:lang w:val="en-US"/>
-        </w:rPr>
-        <w:t>updatedEmail</w:t>
-      </w:r>
-      <w:proofErr w:type="spellEnd"/>
-      <w:r>
-        <w:rPr>
-          <w:sz w:val="20"/>
-          <w:szCs w:val="20"/>
-          <w:lang w:val="en-US"/>
-        </w:rPr>
-        <w:t>" : "johnnydoeson@</w:t>
+        <w:t>"firstName" : "Johnny",</w:t>
+      </w:r>
+    </w:p>
+    <w:p>
+      <w:pPr>
+        <w:pStyle w:val="Ingetavstnd"/>
+        <w:rPr>
+          <w:sz w:val="20"/>
+          <w:szCs w:val="20"/>
+          <w:lang w:val="en-US"/>
+        </w:rPr>
+      </w:pPr>
+      <w:r>
+        <w:rPr>
+          <w:sz w:val="20"/>
+          <w:szCs w:val="20"/>
+          <w:lang w:val="en-US"/>
+        </w:rPr>
+        <w:tab/>
+      </w:r>
+      <w:r>
+        <w:rPr>
+          <w:sz w:val="20"/>
+          <w:szCs w:val="20"/>
+          <w:lang w:val="en-US"/>
+        </w:rPr>
+        <w:tab/>
+        <w:t>"lastName" : "Doeson",</w:t>
+      </w:r>
+    </w:p>
+    <w:p>
+      <w:pPr>
+        <w:pStyle w:val="Ingetavstnd"/>
+        <w:rPr>
+          <w:sz w:val="20"/>
+          <w:szCs w:val="20"/>
+          <w:lang w:val="en-US"/>
+        </w:rPr>
+      </w:pPr>
+      <w:r>
+        <w:rPr>
+          <w:sz w:val="20"/>
+          <w:szCs w:val="20"/>
+          <w:lang w:val="en-US"/>
+        </w:rPr>
+        <w:tab/>
+      </w:r>
+      <w:r>
+        <w:rPr>
+          <w:sz w:val="20"/>
+          <w:szCs w:val="20"/>
+          <w:lang w:val="en-US"/>
+        </w:rPr>
+        <w:tab/>
+        <w:t>"updatedEmail" : "johnnydoeson@</w:t>
       </w:r>
       <w:r>
         <w:rPr>
@@ -2400,7 +2248,6 @@
         </w:rPr>
         <w:tab/>
       </w:r>
-      <w:proofErr w:type="spellStart"/>
       <w:r>
         <w:rPr>
           <w:b/>
@@ -2411,7 +2258,6 @@
         </w:rPr>
         <w:t>firstName</w:t>
       </w:r>
-      <w:proofErr w:type="spellEnd"/>
       <w:r>
         <w:rPr>
           <w:sz w:val="20"/>
@@ -2515,7 +2361,6 @@
         </w:rPr>
         <w:tab/>
       </w:r>
-      <w:proofErr w:type="spellStart"/>
       <w:r>
         <w:rPr>
           <w:b/>
@@ -2526,7 +2371,6 @@
         </w:rPr>
         <w:t>lastName</w:t>
       </w:r>
-      <w:proofErr w:type="spellEnd"/>
       <w:r>
         <w:rPr>
           <w:sz w:val="20"/>
@@ -2595,7 +2439,6 @@
         </w:rPr>
         <w:tab/>
       </w:r>
-      <w:proofErr w:type="spellStart"/>
       <w:r>
         <w:rPr>
           <w:b/>
@@ -2606,7 +2449,6 @@
         </w:rPr>
         <w:t>updatedEmail</w:t>
       </w:r>
-      <w:proofErr w:type="spellEnd"/>
       <w:r>
         <w:rPr>
           <w:sz w:val="20"/>
@@ -2680,24 +2522,7 @@
           <w:lang w:val="en-US"/>
         </w:rPr>
         <w:tab/>
-      </w:r>
-      <w:proofErr w:type="spellStart"/>
-      <w:r>
-        <w:rPr>
-          <w:sz w:val="20"/>
-          <w:szCs w:val="20"/>
-          <w:lang w:val="en-US"/>
-        </w:rPr>
-        <w:t>adress</w:t>
-      </w:r>
-      <w:proofErr w:type="spellEnd"/>
-      <w:r>
-        <w:rPr>
-          <w:sz w:val="20"/>
-          <w:szCs w:val="20"/>
-          <w:lang w:val="en-US"/>
-        </w:rPr>
-        <w:t xml:space="preserve"> and less than or equal to 255 characters</w:t>
+        <w:t>adress and less than or equal to 255 characters</w:t>
       </w:r>
     </w:p>
     <w:p>
@@ -3760,6 +3585,1389 @@
       <w:pPr>
         <w:pStyle w:val="Ingetavstnd"/>
         <w:rPr>
+          <w:rFonts w:cstheme="minorHAnsi"/>
+          <w:sz w:val="24"/>
+          <w:szCs w:val="24"/>
+          <w:lang w:val="en-US"/>
+        </w:rPr>
+      </w:pPr>
+    </w:p>
+    <w:p>
+      <w:pPr>
+        <w:rPr>
+          <w:rFonts w:asciiTheme="minorHAnsi" w:hAnsiTheme="minorHAnsi" w:cstheme="minorHAnsi"/>
+          <w:sz w:val="32"/>
+          <w:lang w:val="en-US"/>
+        </w:rPr>
+      </w:pPr>
+      <w:r>
+        <w:rPr>
+          <w:rFonts w:asciiTheme="minorHAnsi" w:hAnsiTheme="minorHAnsi" w:cstheme="minorHAnsi"/>
+          <w:b/>
+          <w:bCs/>
+          <w:sz w:val="32"/>
+          <w:u w:val="single"/>
+        </w:rPr>
+        <w:t>Providers</w:t>
+      </w:r>
+    </w:p>
+    <w:p>
+      <w:pPr>
+        <w:pStyle w:val="NoSpacing"/>
+        <w:rPr>
+          <w:rFonts w:asciiTheme="minorHAnsi" w:hAnsiTheme="minorHAnsi" w:cstheme="minorHAnsi"/>
+          <w:sz w:val="20"/>
+          <w:lang w:val="en-US"/>
+        </w:rPr>
+      </w:pPr>
+    </w:p>
+    <w:p>
+      <w:pPr>
+        <w:pStyle w:val="NoSpacing"/>
+        <w:rPr>
+          <w:rFonts w:asciiTheme="minorHAnsi" w:hAnsiTheme="minorHAnsi" w:cstheme="minorHAnsi"/>
+          <w:sz w:val="20"/>
+          <w:lang w:val="en-US"/>
+        </w:rPr>
+      </w:pPr>
+    </w:p>
+    <w:p>
+      <w:pPr>
+        <w:numPr>
+          <w:ilvl w:val="0"/>
+          <w:numId w:val="2"/>
+        </w:numPr>
+        <w:rPr>
+          <w:rFonts w:asciiTheme="minorHAnsi" w:hAnsiTheme="minorHAnsi" w:cstheme="minorHAnsi"/>
+          <w:szCs w:val="20"/>
+          <w:lang w:val="en-US"/>
+        </w:rPr>
+      </w:pPr>
+      <w:r>
+        <w:rPr>
+          <w:rFonts w:asciiTheme="minorHAnsi" w:hAnsiTheme="minorHAnsi" w:cstheme="minorHAnsi"/>
+          <w:b/>
+          <w:bCs/>
+          <w:szCs w:val="20"/>
+          <w:lang w:val="en-US"/>
+        </w:rPr>
+        <w:t xml:space="preserve">Return all </w:t>
+      </w:r>
+      <w:r>
+        <w:rPr>
+          <w:rFonts w:asciiTheme="minorHAnsi" w:hAnsiTheme="minorHAnsi" w:cstheme="minorHAnsi"/>
+          <w:szCs w:val="20"/>
+          <w:lang w:val="en-US"/>
+        </w:rPr>
+        <w:t>providers from Search4:</w:t>
+      </w:r>
+    </w:p>
+    <w:p>
+      <w:pPr>
+        <w:rPr>
+          <w:rFonts w:asciiTheme="minorHAnsi" w:hAnsiTheme="minorHAnsi" w:cstheme="minorHAnsi"/>
+          <w:sz w:val="20"/>
+          <w:szCs w:val="20"/>
+          <w:lang w:val="en-US"/>
+        </w:rPr>
+      </w:pPr>
+    </w:p>
+    <w:p>
+      <w:pPr>
+        <w:rPr>
+          <w:rFonts w:asciiTheme="minorHAnsi" w:hAnsiTheme="minorHAnsi" w:cstheme="minorHAnsi"/>
+          <w:sz w:val="20"/>
+          <w:szCs w:val="20"/>
+          <w:lang w:val="en-US"/>
+        </w:rPr>
+      </w:pPr>
+      <w:r>
+        <w:rPr>
+          <w:rFonts w:asciiTheme="minorHAnsi" w:hAnsiTheme="minorHAnsi" w:cstheme="minorHAnsi"/>
+          <w:sz w:val="20"/>
+          <w:szCs w:val="20"/>
+          <w:lang w:val="en-US"/>
+        </w:rPr>
+        <w:t>HTTP Method:</w:t>
+      </w:r>
+      <w:r>
+        <w:rPr>
+          <w:rFonts w:asciiTheme="minorHAnsi" w:hAnsiTheme="minorHAnsi" w:cstheme="minorHAnsi"/>
+          <w:sz w:val="20"/>
+          <w:szCs w:val="20"/>
+          <w:lang w:val="en-US"/>
+        </w:rPr>
+        <w:tab/>
+        <w:t>GET</w:t>
+      </w:r>
+    </w:p>
+    <w:p>
+      <w:pPr>
+        <w:rPr>
+          <w:rFonts w:asciiTheme="minorHAnsi" w:hAnsiTheme="minorHAnsi" w:cstheme="minorHAnsi"/>
+          <w:sz w:val="20"/>
+          <w:szCs w:val="20"/>
+          <w:lang w:val="en-US"/>
+        </w:rPr>
+      </w:pPr>
+    </w:p>
+    <w:p>
+      <w:pPr>
+        <w:rPr>
+          <w:rFonts w:asciiTheme="minorHAnsi" w:hAnsiTheme="minorHAnsi" w:cstheme="minorHAnsi"/>
+          <w:sz w:val="20"/>
+          <w:szCs w:val="20"/>
+          <w:lang w:val="en-US"/>
+        </w:rPr>
+      </w:pPr>
+      <w:r>
+        <w:rPr>
+          <w:rFonts w:asciiTheme="minorHAnsi" w:hAnsiTheme="minorHAnsi" w:cstheme="minorHAnsi"/>
+          <w:sz w:val="20"/>
+          <w:szCs w:val="20"/>
+          <w:lang w:val="en-US"/>
+        </w:rPr>
+        <w:t>URL: {Base API URL}/providers</w:t>
+      </w:r>
+    </w:p>
+    <w:p>
+      <w:pPr>
+        <w:rPr>
+          <w:rFonts w:asciiTheme="minorHAnsi" w:hAnsiTheme="minorHAnsi" w:cstheme="minorHAnsi"/>
+          <w:sz w:val="20"/>
+          <w:szCs w:val="20"/>
+          <w:lang w:val="en-US"/>
+        </w:rPr>
+      </w:pPr>
+    </w:p>
+    <w:p>
+      <w:pPr>
+        <w:rPr>
+          <w:rFonts w:asciiTheme="minorHAnsi" w:hAnsiTheme="minorHAnsi" w:cstheme="minorHAnsi"/>
+          <w:sz w:val="20"/>
+          <w:szCs w:val="20"/>
+          <w:lang w:val="en-US"/>
+        </w:rPr>
+      </w:pPr>
+      <w:r>
+        <w:rPr>
+          <w:rFonts w:asciiTheme="minorHAnsi" w:hAnsiTheme="minorHAnsi" w:cstheme="minorHAnsi"/>
+          <w:sz w:val="20"/>
+          <w:szCs w:val="20"/>
+          <w:lang w:val="en-US"/>
+        </w:rPr>
+        <w:t xml:space="preserve">Example: </w:t>
+      </w:r>
+      <w:hyperlink r:id="rId5" w:history="1">
+        <w:r>
+          <w:rPr>
+            <w:rStyle w:val="Hyperlnk"/>
+            <w:rFonts w:asciiTheme="minorHAnsi" w:hAnsiTheme="minorHAnsi" w:cstheme="minorHAnsi"/>
+            <w:sz w:val="20"/>
+            <w:szCs w:val="20"/>
+          </w:rPr>
+          <w:t>http://localhost:8080/Search4/api/v1/providers</w:t>
+        </w:r>
+      </w:hyperlink>
+    </w:p>
+    <w:p>
+      <w:pPr>
+        <w:rPr>
+          <w:rFonts w:asciiTheme="minorHAnsi" w:hAnsiTheme="minorHAnsi" w:cstheme="minorHAnsi"/>
+          <w:sz w:val="20"/>
+          <w:szCs w:val="20"/>
+          <w:lang w:val="en-US"/>
+        </w:rPr>
+      </w:pPr>
+    </w:p>
+    <w:p>
+      <w:pPr>
+        <w:rPr>
+          <w:rFonts w:asciiTheme="minorHAnsi" w:hAnsiTheme="minorHAnsi" w:cstheme="minorHAnsi"/>
+          <w:sz w:val="20"/>
+          <w:szCs w:val="20"/>
+          <w:lang w:val="en-US"/>
+        </w:rPr>
+      </w:pPr>
+      <w:r>
+        <w:rPr>
+          <w:rFonts w:asciiTheme="minorHAnsi" w:hAnsiTheme="minorHAnsi" w:cstheme="minorHAnsi"/>
+          <w:sz w:val="20"/>
+          <w:szCs w:val="20"/>
+          <w:lang w:val="en-US"/>
+        </w:rPr>
+        <w:t>Returns: JSON list of providers</w:t>
+      </w:r>
+    </w:p>
+    <w:p>
+      <w:pPr>
+        <w:rPr>
+          <w:rFonts w:asciiTheme="minorHAnsi" w:hAnsiTheme="minorHAnsi" w:cstheme="minorHAnsi"/>
+          <w:sz w:val="20"/>
+          <w:szCs w:val="20"/>
+          <w:lang w:val="en-US"/>
+        </w:rPr>
+      </w:pPr>
+    </w:p>
+    <w:p>
+      <w:pPr>
+        <w:pStyle w:val="NoSpacing"/>
+        <w:rPr>
+          <w:rFonts w:asciiTheme="minorHAnsi" w:hAnsiTheme="minorHAnsi" w:cstheme="minorHAnsi"/>
+          <w:sz w:val="20"/>
+          <w:szCs w:val="20"/>
+          <w:lang w:val="en-US"/>
+        </w:rPr>
+      </w:pPr>
+    </w:p>
+    <w:p>
+      <w:pPr>
+        <w:numPr>
+          <w:ilvl w:val="0"/>
+          <w:numId w:val="2"/>
+        </w:numPr>
+        <w:rPr>
+          <w:rFonts w:asciiTheme="minorHAnsi" w:hAnsiTheme="minorHAnsi" w:cstheme="minorHAnsi"/>
+          <w:szCs w:val="20"/>
+          <w:lang w:val="en-US"/>
+        </w:rPr>
+      </w:pPr>
+      <w:r>
+        <w:rPr>
+          <w:rFonts w:asciiTheme="minorHAnsi" w:hAnsiTheme="minorHAnsi" w:cstheme="minorHAnsi"/>
+          <w:b/>
+          <w:bCs/>
+          <w:szCs w:val="20"/>
+          <w:lang w:val="en-US"/>
+        </w:rPr>
+        <w:t>Return one</w:t>
+      </w:r>
+      <w:r>
+        <w:rPr>
+          <w:rFonts w:asciiTheme="minorHAnsi" w:hAnsiTheme="minorHAnsi" w:cstheme="minorHAnsi"/>
+          <w:szCs w:val="20"/>
+          <w:lang w:val="en-US"/>
+        </w:rPr>
+        <w:t xml:space="preserve"> provider by provider id from Search4:</w:t>
+      </w:r>
+    </w:p>
+    <w:p>
+      <w:pPr>
+        <w:rPr>
+          <w:rFonts w:asciiTheme="minorHAnsi" w:hAnsiTheme="minorHAnsi" w:cstheme="minorHAnsi"/>
+          <w:sz w:val="20"/>
+          <w:szCs w:val="20"/>
+          <w:lang w:val="en-US"/>
+        </w:rPr>
+      </w:pPr>
+    </w:p>
+    <w:p>
+      <w:pPr>
+        <w:rPr>
+          <w:rFonts w:asciiTheme="minorHAnsi" w:hAnsiTheme="minorHAnsi" w:cstheme="minorHAnsi"/>
+          <w:sz w:val="20"/>
+          <w:szCs w:val="20"/>
+          <w:lang w:val="en-US"/>
+        </w:rPr>
+      </w:pPr>
+    </w:p>
+    <w:p>
+      <w:pPr>
+        <w:rPr>
+          <w:rFonts w:asciiTheme="minorHAnsi" w:hAnsiTheme="minorHAnsi" w:cstheme="minorHAnsi"/>
+          <w:sz w:val="20"/>
+          <w:szCs w:val="20"/>
+          <w:lang w:val="en-US"/>
+        </w:rPr>
+      </w:pPr>
+      <w:r>
+        <w:rPr>
+          <w:rFonts w:asciiTheme="minorHAnsi" w:hAnsiTheme="minorHAnsi" w:cstheme="minorHAnsi"/>
+          <w:sz w:val="20"/>
+          <w:szCs w:val="20"/>
+          <w:lang w:val="en-US"/>
+        </w:rPr>
+        <w:t>HTTP Method:</w:t>
+      </w:r>
+      <w:r>
+        <w:rPr>
+          <w:rFonts w:asciiTheme="minorHAnsi" w:hAnsiTheme="minorHAnsi" w:cstheme="minorHAnsi"/>
+          <w:sz w:val="20"/>
+          <w:szCs w:val="20"/>
+          <w:lang w:val="en-US"/>
+        </w:rPr>
+        <w:tab/>
+        <w:t>GET</w:t>
+      </w:r>
+    </w:p>
+    <w:p>
+      <w:pPr>
+        <w:rPr>
+          <w:rFonts w:asciiTheme="minorHAnsi" w:hAnsiTheme="minorHAnsi" w:cstheme="minorHAnsi"/>
+          <w:sz w:val="20"/>
+          <w:szCs w:val="20"/>
+          <w:lang w:val="en-US"/>
+        </w:rPr>
+      </w:pPr>
+    </w:p>
+    <w:p>
+      <w:pPr>
+        <w:rPr>
+          <w:rFonts w:asciiTheme="minorHAnsi" w:hAnsiTheme="minorHAnsi" w:cstheme="minorHAnsi"/>
+          <w:sz w:val="20"/>
+          <w:szCs w:val="20"/>
+          <w:lang w:val="en-US"/>
+        </w:rPr>
+      </w:pPr>
+      <w:r>
+        <w:rPr>
+          <w:rFonts w:asciiTheme="minorHAnsi" w:hAnsiTheme="minorHAnsi" w:cstheme="minorHAnsi"/>
+          <w:sz w:val="20"/>
+          <w:szCs w:val="20"/>
+          <w:lang w:val="en-US"/>
+        </w:rPr>
+        <w:t>URL: {Base API URL}/providers/providerid/{id}</w:t>
+      </w:r>
+    </w:p>
+    <w:p>
+      <w:pPr>
+        <w:rPr>
+          <w:rFonts w:asciiTheme="minorHAnsi" w:hAnsiTheme="minorHAnsi" w:cstheme="minorHAnsi"/>
+          <w:sz w:val="20"/>
+          <w:szCs w:val="20"/>
+          <w:lang w:val="en-US"/>
+        </w:rPr>
+      </w:pPr>
+    </w:p>
+    <w:p>
+      <w:pPr>
+        <w:rPr>
+          <w:rFonts w:asciiTheme="minorHAnsi" w:hAnsiTheme="minorHAnsi" w:cstheme="minorHAnsi"/>
+          <w:sz w:val="20"/>
+          <w:szCs w:val="20"/>
+          <w:lang w:val="en-US"/>
+        </w:rPr>
+      </w:pPr>
+      <w:r>
+        <w:rPr>
+          <w:rFonts w:asciiTheme="minorHAnsi" w:hAnsiTheme="minorHAnsi" w:cstheme="minorHAnsi"/>
+          <w:sz w:val="20"/>
+          <w:szCs w:val="20"/>
+          <w:lang w:val="en-US"/>
+        </w:rPr>
+        <w:t xml:space="preserve">Example: </w:t>
+      </w:r>
+      <w:hyperlink r:id="rId6" w:history="1">
+        <w:r>
+          <w:rPr>
+            <w:rStyle w:val="Hyperlnk"/>
+            <w:rFonts w:asciiTheme="minorHAnsi" w:hAnsiTheme="minorHAnsi" w:cstheme="minorHAnsi"/>
+            <w:sz w:val="20"/>
+            <w:szCs w:val="20"/>
+          </w:rPr>
+          <w:t>http://localhost:8080/Search4/api/v1/providers</w:t>
+        </w:r>
+      </w:hyperlink>
+      <w:r>
+        <w:rPr>
+          <w:rFonts w:asciiTheme="minorHAnsi" w:hAnsiTheme="minorHAnsi" w:cstheme="minorHAnsi"/>
+          <w:sz w:val="20"/>
+          <w:szCs w:val="20"/>
+          <w:lang w:val="en-US"/>
+        </w:rPr>
+        <w:t>/providerid/1</w:t>
+      </w:r>
+    </w:p>
+    <w:p>
+      <w:pPr>
+        <w:rPr>
+          <w:rFonts w:asciiTheme="minorHAnsi" w:hAnsiTheme="minorHAnsi" w:cstheme="minorHAnsi"/>
+          <w:sz w:val="20"/>
+          <w:szCs w:val="20"/>
+          <w:lang w:val="en-US"/>
+        </w:rPr>
+      </w:pPr>
+    </w:p>
+    <w:p>
+      <w:pPr>
+        <w:rPr>
+          <w:rFonts w:asciiTheme="minorHAnsi" w:hAnsiTheme="minorHAnsi" w:cstheme="minorHAnsi"/>
+          <w:sz w:val="20"/>
+          <w:szCs w:val="20"/>
+        </w:rPr>
+      </w:pPr>
+      <w:r>
+        <w:rPr>
+          <w:rFonts w:asciiTheme="minorHAnsi" w:hAnsiTheme="minorHAnsi" w:cstheme="minorHAnsi"/>
+          <w:sz w:val="20"/>
+          <w:szCs w:val="20"/>
+        </w:rPr>
+        <w:t>Returns: JS</w:t>
+      </w:r>
+      <w:r>
+        <w:rPr>
+          <w:rFonts w:asciiTheme="minorHAnsi" w:hAnsiTheme="minorHAnsi" w:cstheme="minorHAnsi"/>
+          <w:sz w:val="20"/>
+          <w:szCs w:val="20"/>
+        </w:rPr>
+        <w:t>ON provider</w:t>
+      </w:r>
+    </w:p>
+    <w:p>
+      <w:pPr>
+        <w:rPr>
+          <w:rFonts w:asciiTheme="minorHAnsi" w:hAnsiTheme="minorHAnsi" w:cstheme="minorHAnsi"/>
+          <w:sz w:val="20"/>
+          <w:szCs w:val="20"/>
+        </w:rPr>
+      </w:pPr>
+    </w:p>
+    <w:p>
+      <w:pPr>
+        <w:pStyle w:val="NoSpacing"/>
+        <w:rPr>
+          <w:rFonts w:asciiTheme="minorHAnsi" w:hAnsiTheme="minorHAnsi" w:cstheme="minorHAnsi"/>
+          <w:sz w:val="20"/>
+          <w:szCs w:val="20"/>
+          <w:lang w:val="en-US"/>
+        </w:rPr>
+      </w:pPr>
+    </w:p>
+    <w:p>
+      <w:pPr>
+        <w:numPr>
+          <w:ilvl w:val="0"/>
+          <w:numId w:val="2"/>
+        </w:numPr>
+        <w:rPr>
+          <w:rFonts w:asciiTheme="minorHAnsi" w:hAnsiTheme="minorHAnsi" w:cstheme="minorHAnsi"/>
+          <w:szCs w:val="20"/>
+          <w:lang w:val="en-US"/>
+        </w:rPr>
+      </w:pPr>
+      <w:r>
+        <w:rPr>
+          <w:rFonts w:asciiTheme="minorHAnsi" w:hAnsiTheme="minorHAnsi" w:cstheme="minorHAnsi"/>
+          <w:b/>
+          <w:bCs/>
+          <w:szCs w:val="20"/>
+          <w:lang w:val="en-US"/>
+        </w:rPr>
+        <w:t>Return one</w:t>
+      </w:r>
+      <w:r>
+        <w:rPr>
+          <w:rFonts w:asciiTheme="minorHAnsi" w:hAnsiTheme="minorHAnsi" w:cstheme="minorHAnsi"/>
+          <w:szCs w:val="20"/>
+          <w:lang w:val="en-US"/>
+        </w:rPr>
+        <w:t xml:space="preserve"> provider by user id from Search4:</w:t>
+      </w:r>
+    </w:p>
+    <w:p>
+      <w:pPr>
+        <w:rPr>
+          <w:rFonts w:asciiTheme="minorHAnsi" w:hAnsiTheme="minorHAnsi" w:cstheme="minorHAnsi"/>
+          <w:sz w:val="20"/>
+          <w:szCs w:val="20"/>
+          <w:lang w:val="en-US"/>
+        </w:rPr>
+      </w:pPr>
+    </w:p>
+    <w:p>
+      <w:pPr>
+        <w:rPr>
+          <w:rFonts w:asciiTheme="minorHAnsi" w:hAnsiTheme="minorHAnsi" w:cstheme="minorHAnsi"/>
+          <w:sz w:val="20"/>
+          <w:szCs w:val="20"/>
+          <w:lang w:val="en-US"/>
+        </w:rPr>
+      </w:pPr>
+      <w:r>
+        <w:rPr>
+          <w:rFonts w:asciiTheme="minorHAnsi" w:hAnsiTheme="minorHAnsi" w:cstheme="minorHAnsi"/>
+          <w:sz w:val="20"/>
+          <w:szCs w:val="20"/>
+          <w:lang w:val="en-US"/>
+        </w:rPr>
+        <w:t>HTTP Method:</w:t>
+      </w:r>
+      <w:r>
+        <w:rPr>
+          <w:rFonts w:asciiTheme="minorHAnsi" w:hAnsiTheme="minorHAnsi" w:cstheme="minorHAnsi"/>
+          <w:sz w:val="20"/>
+          <w:szCs w:val="20"/>
+          <w:lang w:val="en-US"/>
+        </w:rPr>
+        <w:tab/>
+        <w:t>GET</w:t>
+      </w:r>
+    </w:p>
+    <w:p>
+      <w:pPr>
+        <w:rPr>
+          <w:rFonts w:asciiTheme="minorHAnsi" w:hAnsiTheme="minorHAnsi" w:cstheme="minorHAnsi"/>
+          <w:sz w:val="20"/>
+          <w:szCs w:val="20"/>
+          <w:lang w:val="en-US"/>
+        </w:rPr>
+      </w:pPr>
+    </w:p>
+    <w:p>
+      <w:pPr>
+        <w:rPr>
+          <w:rFonts w:asciiTheme="minorHAnsi" w:hAnsiTheme="minorHAnsi" w:cstheme="minorHAnsi"/>
+          <w:sz w:val="20"/>
+          <w:szCs w:val="20"/>
+          <w:lang w:val="en-US"/>
+        </w:rPr>
+      </w:pPr>
+      <w:r>
+        <w:rPr>
+          <w:rFonts w:asciiTheme="minorHAnsi" w:hAnsiTheme="minorHAnsi" w:cstheme="minorHAnsi"/>
+          <w:sz w:val="20"/>
+          <w:szCs w:val="20"/>
+          <w:lang w:val="en-US"/>
+        </w:rPr>
+        <w:t>URL: {Base API URL}/providers/userid/{id}</w:t>
+      </w:r>
+    </w:p>
+    <w:p>
+      <w:pPr>
+        <w:rPr>
+          <w:rFonts w:asciiTheme="minorHAnsi" w:hAnsiTheme="minorHAnsi" w:cstheme="minorHAnsi"/>
+          <w:sz w:val="20"/>
+          <w:szCs w:val="20"/>
+          <w:lang w:val="en-US"/>
+        </w:rPr>
+      </w:pPr>
+    </w:p>
+    <w:p>
+      <w:pPr>
+        <w:rPr>
+          <w:rFonts w:asciiTheme="minorHAnsi" w:hAnsiTheme="minorHAnsi" w:cstheme="minorHAnsi"/>
+          <w:sz w:val="20"/>
+          <w:szCs w:val="20"/>
+          <w:lang w:val="en-US"/>
+        </w:rPr>
+      </w:pPr>
+      <w:r>
+        <w:rPr>
+          <w:rFonts w:asciiTheme="minorHAnsi" w:hAnsiTheme="minorHAnsi" w:cstheme="minorHAnsi"/>
+          <w:sz w:val="20"/>
+          <w:szCs w:val="20"/>
+          <w:lang w:val="en-US"/>
+        </w:rPr>
+        <w:t xml:space="preserve">Example: </w:t>
+      </w:r>
+      <w:hyperlink r:id="rId7" w:history="1">
+        <w:r>
+          <w:rPr>
+            <w:rStyle w:val="Hyperlnk"/>
+            <w:rFonts w:asciiTheme="minorHAnsi" w:hAnsiTheme="minorHAnsi" w:cstheme="minorHAnsi"/>
+            <w:sz w:val="20"/>
+            <w:szCs w:val="20"/>
+          </w:rPr>
+          <w:t>http://localhost:8080/Search4/api/v1/providers</w:t>
+        </w:r>
+      </w:hyperlink>
+      <w:r>
+        <w:rPr>
+          <w:rFonts w:asciiTheme="minorHAnsi" w:hAnsiTheme="minorHAnsi" w:cstheme="minorHAnsi"/>
+          <w:sz w:val="20"/>
+          <w:szCs w:val="20"/>
+          <w:lang w:val="en-US"/>
+        </w:rPr>
+        <w:t>/userid/1</w:t>
+      </w:r>
+    </w:p>
+    <w:p>
+      <w:pPr>
+        <w:rPr>
+          <w:rFonts w:asciiTheme="minorHAnsi" w:hAnsiTheme="minorHAnsi" w:cstheme="minorHAnsi"/>
+          <w:sz w:val="20"/>
+          <w:szCs w:val="20"/>
+          <w:lang w:val="en-US"/>
+        </w:rPr>
+      </w:pPr>
+    </w:p>
+    <w:p>
+      <w:pPr>
+        <w:rPr>
+          <w:rFonts w:asciiTheme="minorHAnsi" w:hAnsiTheme="minorHAnsi" w:cstheme="minorHAnsi"/>
+          <w:sz w:val="20"/>
+          <w:szCs w:val="20"/>
+        </w:rPr>
+      </w:pPr>
+      <w:r>
+        <w:rPr>
+          <w:rFonts w:asciiTheme="minorHAnsi" w:hAnsiTheme="minorHAnsi" w:cstheme="minorHAnsi"/>
+          <w:sz w:val="20"/>
+          <w:szCs w:val="20"/>
+        </w:rPr>
+        <w:t>Retur</w:t>
+      </w:r>
+      <w:r>
+        <w:rPr>
+          <w:rFonts w:asciiTheme="minorHAnsi" w:hAnsiTheme="minorHAnsi" w:cstheme="minorHAnsi"/>
+          <w:sz w:val="20"/>
+          <w:szCs w:val="20"/>
+        </w:rPr>
+        <w:t>ns: JSON provider</w:t>
+      </w:r>
+    </w:p>
+    <w:p>
+      <w:pPr>
+        <w:rPr>
+          <w:rFonts w:asciiTheme="minorHAnsi" w:hAnsiTheme="minorHAnsi" w:cstheme="minorHAnsi"/>
+          <w:sz w:val="20"/>
+          <w:szCs w:val="20"/>
+        </w:rPr>
+      </w:pPr>
+    </w:p>
+    <w:p>
+      <w:pPr>
+        <w:rPr>
+          <w:rFonts w:asciiTheme="minorHAnsi" w:hAnsiTheme="minorHAnsi" w:cstheme="minorHAnsi"/>
+          <w:sz w:val="20"/>
+          <w:szCs w:val="20"/>
+        </w:rPr>
+      </w:pPr>
+    </w:p>
+    <w:p>
+      <w:pPr>
+        <w:rPr>
+          <w:rFonts w:asciiTheme="minorHAnsi" w:hAnsiTheme="minorHAnsi" w:cstheme="minorHAnsi"/>
+          <w:sz w:val="20"/>
+          <w:szCs w:val="20"/>
+        </w:rPr>
+      </w:pPr>
+    </w:p>
+    <w:p>
+      <w:pPr>
+        <w:rPr>
+          <w:rFonts w:asciiTheme="minorHAnsi" w:hAnsiTheme="minorHAnsi" w:cstheme="minorHAnsi"/>
+          <w:sz w:val="20"/>
+          <w:szCs w:val="20"/>
+        </w:rPr>
+      </w:pPr>
+    </w:p>
+    <w:p>
+      <w:pPr>
+        <w:rPr>
+          <w:rFonts w:asciiTheme="minorHAnsi" w:hAnsiTheme="minorHAnsi" w:cstheme="minorHAnsi"/>
+          <w:sz w:val="20"/>
+          <w:szCs w:val="20"/>
+        </w:rPr>
+      </w:pPr>
+    </w:p>
+    <w:p>
+      <w:pPr>
+        <w:rPr>
+          <w:rFonts w:asciiTheme="minorHAnsi" w:hAnsiTheme="minorHAnsi" w:cstheme="minorHAnsi"/>
+          <w:sz w:val="20"/>
+          <w:szCs w:val="20"/>
+        </w:rPr>
+      </w:pPr>
+    </w:p>
+    <w:p>
+      <w:pPr>
+        <w:rPr>
+          <w:rFonts w:asciiTheme="minorHAnsi" w:hAnsiTheme="minorHAnsi" w:cstheme="minorHAnsi"/>
+          <w:sz w:val="20"/>
+          <w:szCs w:val="20"/>
+        </w:rPr>
+      </w:pPr>
+    </w:p>
+    <w:p>
+      <w:pPr>
+        <w:rPr>
+          <w:rFonts w:asciiTheme="minorHAnsi" w:hAnsiTheme="minorHAnsi" w:cstheme="minorHAnsi"/>
+          <w:sz w:val="20"/>
+          <w:szCs w:val="20"/>
+        </w:rPr>
+      </w:pPr>
+    </w:p>
+    <w:p>
+      <w:pPr>
+        <w:pStyle w:val="NoSpacing"/>
+        <w:rPr>
+          <w:rFonts w:asciiTheme="minorHAnsi" w:hAnsiTheme="minorHAnsi" w:cstheme="minorHAnsi"/>
+          <w:sz w:val="20"/>
+          <w:szCs w:val="20"/>
+          <w:lang w:val="en-US"/>
+        </w:rPr>
+      </w:pPr>
+    </w:p>
+    <w:p>
+      <w:pPr>
+        <w:numPr>
+          <w:ilvl w:val="0"/>
+          <w:numId w:val="2"/>
+        </w:numPr>
+        <w:rPr>
+          <w:rFonts w:asciiTheme="minorHAnsi" w:hAnsiTheme="minorHAnsi" w:cstheme="minorHAnsi"/>
+          <w:szCs w:val="20"/>
+          <w:lang w:val="en-US"/>
+        </w:rPr>
+      </w:pPr>
+      <w:r>
+        <w:rPr>
+          <w:rFonts w:asciiTheme="minorHAnsi" w:hAnsiTheme="minorHAnsi" w:cstheme="minorHAnsi"/>
+          <w:b/>
+          <w:bCs/>
+          <w:szCs w:val="20"/>
+          <w:lang w:val="en-US"/>
+        </w:rPr>
+        <w:lastRenderedPageBreak/>
+        <w:t xml:space="preserve">Add a new provider  </w:t>
+      </w:r>
+      <w:r>
+        <w:rPr>
+          <w:rFonts w:asciiTheme="minorHAnsi" w:hAnsiTheme="minorHAnsi" w:cstheme="minorHAnsi"/>
+          <w:szCs w:val="20"/>
+          <w:lang w:val="en-US"/>
+        </w:rPr>
+        <w:t>with userid  to Search4:</w:t>
+      </w:r>
+    </w:p>
+    <w:p>
+      <w:pPr>
+        <w:rPr>
+          <w:rFonts w:asciiTheme="minorHAnsi" w:hAnsiTheme="minorHAnsi" w:cstheme="minorHAnsi"/>
+          <w:sz w:val="20"/>
+          <w:szCs w:val="20"/>
+          <w:lang w:val="en-US"/>
+        </w:rPr>
+      </w:pPr>
+    </w:p>
+    <w:p>
+      <w:pPr>
+        <w:rPr>
+          <w:rFonts w:asciiTheme="minorHAnsi" w:hAnsiTheme="minorHAnsi" w:cstheme="minorHAnsi"/>
+          <w:sz w:val="20"/>
+          <w:szCs w:val="20"/>
+        </w:rPr>
+      </w:pPr>
+      <w:r>
+        <w:rPr>
+          <w:rFonts w:asciiTheme="minorHAnsi" w:hAnsiTheme="minorHAnsi" w:cstheme="minorHAnsi"/>
+          <w:sz w:val="20"/>
+          <w:szCs w:val="20"/>
+        </w:rPr>
+        <w:t>HTTP Method:</w:t>
+      </w:r>
+      <w:r>
+        <w:rPr>
+          <w:rFonts w:asciiTheme="minorHAnsi" w:hAnsiTheme="minorHAnsi" w:cstheme="minorHAnsi"/>
+          <w:sz w:val="20"/>
+          <w:szCs w:val="20"/>
+        </w:rPr>
+        <w:tab/>
+        <w:t>POST</w:t>
+      </w:r>
+    </w:p>
+    <w:p>
+      <w:pPr>
+        <w:rPr>
+          <w:rFonts w:asciiTheme="minorHAnsi" w:hAnsiTheme="minorHAnsi" w:cstheme="minorHAnsi"/>
+          <w:sz w:val="20"/>
+          <w:szCs w:val="20"/>
+        </w:rPr>
+      </w:pPr>
+    </w:p>
+    <w:p>
+      <w:pPr>
+        <w:rPr>
+          <w:rFonts w:asciiTheme="minorHAnsi" w:hAnsiTheme="minorHAnsi" w:cstheme="minorHAnsi"/>
+          <w:sz w:val="20"/>
+          <w:szCs w:val="20"/>
+          <w:lang w:val="en-US"/>
+        </w:rPr>
+      </w:pPr>
+      <w:r>
+        <w:rPr>
+          <w:rFonts w:asciiTheme="minorHAnsi" w:hAnsiTheme="minorHAnsi" w:cstheme="minorHAnsi"/>
+          <w:sz w:val="20"/>
+          <w:szCs w:val="20"/>
+          <w:lang w:val="en-US"/>
+        </w:rPr>
+        <w:t>URL: {Base API URL}/providers/{id}</w:t>
+      </w:r>
+    </w:p>
+    <w:p>
+      <w:pPr>
+        <w:rPr>
+          <w:rFonts w:asciiTheme="minorHAnsi" w:hAnsiTheme="minorHAnsi" w:cstheme="minorHAnsi"/>
+          <w:sz w:val="20"/>
+          <w:szCs w:val="20"/>
+          <w:lang w:val="en-US"/>
+        </w:rPr>
+      </w:pPr>
+    </w:p>
+    <w:p>
+      <w:pPr>
+        <w:rPr>
+          <w:rFonts w:asciiTheme="minorHAnsi" w:hAnsiTheme="minorHAnsi" w:cstheme="minorHAnsi"/>
+          <w:sz w:val="20"/>
+          <w:szCs w:val="20"/>
+          <w:lang w:val="en-US"/>
+        </w:rPr>
+      </w:pPr>
+      <w:r>
+        <w:rPr>
+          <w:rFonts w:asciiTheme="minorHAnsi" w:hAnsiTheme="minorHAnsi" w:cstheme="minorHAnsi"/>
+          <w:sz w:val="20"/>
+          <w:szCs w:val="20"/>
+          <w:lang w:val="en-US"/>
+        </w:rPr>
+        <w:t xml:space="preserve">Example: </w:t>
+      </w:r>
+      <w:hyperlink r:id="rId8" w:history="1">
+        <w:r>
+          <w:rPr>
+            <w:rStyle w:val="Hyperlnk"/>
+            <w:rFonts w:asciiTheme="minorHAnsi" w:hAnsiTheme="minorHAnsi" w:cstheme="minorHAnsi"/>
+            <w:sz w:val="20"/>
+            <w:szCs w:val="20"/>
+          </w:rPr>
+          <w:t>http://localhost:8080/Search4/api/v1/providers/1</w:t>
+        </w:r>
+      </w:hyperlink>
+    </w:p>
+    <w:p>
+      <w:pPr>
+        <w:rPr>
+          <w:rFonts w:asciiTheme="minorHAnsi" w:hAnsiTheme="minorHAnsi" w:cstheme="minorHAnsi"/>
+          <w:sz w:val="20"/>
+          <w:szCs w:val="20"/>
+          <w:lang w:val="en-US"/>
+        </w:rPr>
+      </w:pPr>
+    </w:p>
+    <w:p>
+      <w:pPr>
+        <w:rPr>
+          <w:rFonts w:asciiTheme="minorHAnsi" w:hAnsiTheme="minorHAnsi" w:cstheme="minorHAnsi"/>
+          <w:sz w:val="20"/>
+          <w:szCs w:val="20"/>
+          <w:lang w:val="en-US"/>
+        </w:rPr>
+      </w:pPr>
+      <w:r>
+        <w:rPr>
+          <w:rFonts w:asciiTheme="minorHAnsi" w:hAnsiTheme="minorHAnsi" w:cstheme="minorHAnsi"/>
+          <w:sz w:val="20"/>
+          <w:szCs w:val="20"/>
+          <w:lang w:val="en-US"/>
+        </w:rPr>
+        <w:t>HEADER INFO: Content-Type = application/json</w:t>
+      </w:r>
+    </w:p>
+    <w:p>
+      <w:pPr>
+        <w:rPr>
+          <w:rFonts w:asciiTheme="minorHAnsi" w:hAnsiTheme="minorHAnsi" w:cstheme="minorHAnsi"/>
+          <w:sz w:val="20"/>
+          <w:szCs w:val="20"/>
+          <w:lang w:val="en-US"/>
+        </w:rPr>
+      </w:pPr>
+    </w:p>
+    <w:p>
+      <w:pPr>
+        <w:rPr>
+          <w:rFonts w:asciiTheme="minorHAnsi" w:hAnsiTheme="minorHAnsi" w:cstheme="minorHAnsi"/>
+          <w:sz w:val="20"/>
+          <w:szCs w:val="20"/>
+          <w:lang w:val="en-US"/>
+        </w:rPr>
+      </w:pPr>
+      <w:r>
+        <w:rPr>
+          <w:rFonts w:asciiTheme="minorHAnsi" w:hAnsiTheme="minorHAnsi" w:cstheme="minorHAnsi"/>
+          <w:sz w:val="20"/>
+          <w:szCs w:val="20"/>
+          <w:lang w:val="en-US"/>
+        </w:rPr>
+        <w:t>JSON BODY:</w:t>
+      </w:r>
+    </w:p>
+    <w:p>
+      <w:pPr>
+        <w:rPr>
+          <w:rFonts w:asciiTheme="minorHAnsi" w:hAnsiTheme="minorHAnsi" w:cstheme="minorHAnsi"/>
+          <w:sz w:val="20"/>
+          <w:szCs w:val="20"/>
+          <w:lang w:val="en-US"/>
+        </w:rPr>
+      </w:pPr>
+      <w:r>
+        <w:rPr>
+          <w:rFonts w:asciiTheme="minorHAnsi" w:hAnsiTheme="minorHAnsi" w:cstheme="minorHAnsi"/>
+          <w:sz w:val="20"/>
+          <w:szCs w:val="20"/>
+          <w:lang w:val="en-US"/>
+        </w:rPr>
+        <w:tab/>
+      </w:r>
+      <w:r>
+        <w:rPr>
+          <w:rFonts w:asciiTheme="minorHAnsi" w:hAnsiTheme="minorHAnsi" w:cstheme="minorHAnsi"/>
+          <w:sz w:val="20"/>
+          <w:szCs w:val="20"/>
+          <w:lang w:val="en-US"/>
+        </w:rPr>
+        <w:tab/>
+        <w:t>{</w:t>
+      </w:r>
+    </w:p>
+    <w:p>
+      <w:pPr>
+        <w:rPr>
+          <w:rFonts w:asciiTheme="minorHAnsi" w:hAnsiTheme="minorHAnsi" w:cstheme="minorHAnsi"/>
+          <w:sz w:val="20"/>
+          <w:szCs w:val="20"/>
+          <w:lang w:val="en-US"/>
+        </w:rPr>
+      </w:pPr>
+      <w:r>
+        <w:rPr>
+          <w:rFonts w:asciiTheme="minorHAnsi" w:hAnsiTheme="minorHAnsi" w:cstheme="minorHAnsi"/>
+          <w:sz w:val="20"/>
+          <w:szCs w:val="20"/>
+          <w:lang w:val="en-US"/>
+        </w:rPr>
+        <w:tab/>
+      </w:r>
+      <w:r>
+        <w:rPr>
+          <w:rFonts w:asciiTheme="minorHAnsi" w:hAnsiTheme="minorHAnsi" w:cstheme="minorHAnsi"/>
+          <w:sz w:val="20"/>
+          <w:szCs w:val="20"/>
+          <w:lang w:val="en-US"/>
+        </w:rPr>
+        <w:tab/>
+        <w:t>”name”: ”providerName”</w:t>
+      </w:r>
+    </w:p>
+    <w:p>
+      <w:pPr>
+        <w:rPr>
+          <w:rFonts w:asciiTheme="minorHAnsi" w:hAnsiTheme="minorHAnsi" w:cstheme="minorHAnsi"/>
+          <w:sz w:val="20"/>
+          <w:szCs w:val="20"/>
+          <w:lang w:val="en-US"/>
+        </w:rPr>
+      </w:pPr>
+      <w:r>
+        <w:rPr>
+          <w:rFonts w:asciiTheme="minorHAnsi" w:hAnsiTheme="minorHAnsi" w:cstheme="minorHAnsi"/>
+          <w:sz w:val="20"/>
+          <w:szCs w:val="20"/>
+          <w:lang w:val="en-US"/>
+        </w:rPr>
+        <w:tab/>
+      </w:r>
+      <w:r>
+        <w:rPr>
+          <w:rFonts w:asciiTheme="minorHAnsi" w:hAnsiTheme="minorHAnsi" w:cstheme="minorHAnsi"/>
+          <w:sz w:val="20"/>
+          <w:szCs w:val="20"/>
+          <w:lang w:val="en-US"/>
+        </w:rPr>
+        <w:tab/>
+        <w:t>}</w:t>
+      </w:r>
+    </w:p>
+    <w:p>
+      <w:pPr>
+        <w:rPr>
+          <w:rFonts w:asciiTheme="minorHAnsi" w:hAnsiTheme="minorHAnsi" w:cstheme="minorHAnsi"/>
+          <w:sz w:val="20"/>
+          <w:szCs w:val="20"/>
+          <w:lang w:val="en-US"/>
+        </w:rPr>
+      </w:pPr>
+    </w:p>
+    <w:p>
+      <w:pPr>
+        <w:rPr>
+          <w:rFonts w:asciiTheme="minorHAnsi" w:hAnsiTheme="minorHAnsi" w:cstheme="minorHAnsi"/>
+          <w:sz w:val="20"/>
+          <w:szCs w:val="20"/>
+          <w:lang w:val="en-US"/>
+        </w:rPr>
+      </w:pPr>
+      <w:r>
+        <w:rPr>
+          <w:rFonts w:asciiTheme="minorHAnsi" w:hAnsiTheme="minorHAnsi" w:cstheme="minorHAnsi"/>
+          <w:sz w:val="20"/>
+          <w:szCs w:val="20"/>
+          <w:lang w:val="en-US"/>
+        </w:rPr>
+        <w:t>Returns: JSON provider</w:t>
+      </w:r>
+    </w:p>
+    <w:p>
+      <w:pPr>
+        <w:rPr>
+          <w:rFonts w:asciiTheme="minorHAnsi" w:hAnsiTheme="minorHAnsi" w:cstheme="minorHAnsi"/>
+          <w:sz w:val="20"/>
+          <w:szCs w:val="20"/>
+          <w:lang w:val="en-US"/>
+        </w:rPr>
+      </w:pPr>
+    </w:p>
+    <w:p>
+      <w:pPr>
+        <w:rPr>
+          <w:rFonts w:asciiTheme="minorHAnsi" w:hAnsiTheme="minorHAnsi" w:cstheme="minorHAnsi"/>
+          <w:sz w:val="20"/>
+          <w:szCs w:val="20"/>
+          <w:lang w:val="en-US"/>
+        </w:rPr>
+      </w:pPr>
+    </w:p>
+    <w:p>
+      <w:pPr>
+        <w:numPr>
+          <w:ilvl w:val="0"/>
+          <w:numId w:val="2"/>
+        </w:numPr>
+        <w:rPr>
+          <w:rFonts w:asciiTheme="minorHAnsi" w:hAnsiTheme="minorHAnsi" w:cstheme="minorHAnsi"/>
+          <w:szCs w:val="20"/>
+          <w:lang w:val="en-US"/>
+        </w:rPr>
+      </w:pPr>
+      <w:r>
+        <w:rPr>
+          <w:rFonts w:asciiTheme="minorHAnsi" w:hAnsiTheme="minorHAnsi" w:cstheme="minorHAnsi"/>
+          <w:b/>
+          <w:bCs/>
+          <w:szCs w:val="20"/>
+          <w:lang w:val="en-US"/>
+        </w:rPr>
+        <w:t xml:space="preserve">Delete a provider  </w:t>
+      </w:r>
+      <w:r>
+        <w:rPr>
+          <w:rFonts w:asciiTheme="minorHAnsi" w:hAnsiTheme="minorHAnsi" w:cstheme="minorHAnsi"/>
+          <w:szCs w:val="20"/>
+          <w:lang w:val="en-US"/>
+        </w:rPr>
+        <w:t>with provider id  from Search4:</w:t>
+      </w:r>
+    </w:p>
+    <w:p>
+      <w:pPr>
+        <w:pStyle w:val="NoSpacing"/>
+        <w:rPr>
+          <w:rFonts w:asciiTheme="minorHAnsi" w:hAnsiTheme="minorHAnsi" w:cstheme="minorHAnsi"/>
+          <w:sz w:val="20"/>
+          <w:szCs w:val="20"/>
+          <w:lang w:val="en-US"/>
+        </w:rPr>
+      </w:pPr>
+    </w:p>
+    <w:p>
+      <w:pPr>
+        <w:rPr>
+          <w:rFonts w:asciiTheme="minorHAnsi" w:hAnsiTheme="minorHAnsi" w:cstheme="minorHAnsi"/>
+          <w:sz w:val="20"/>
+          <w:szCs w:val="20"/>
+          <w:lang w:val="en-US"/>
+        </w:rPr>
+      </w:pPr>
+      <w:r>
+        <w:rPr>
+          <w:rFonts w:asciiTheme="minorHAnsi" w:hAnsiTheme="minorHAnsi" w:cstheme="minorHAnsi"/>
+          <w:sz w:val="20"/>
+          <w:szCs w:val="20"/>
+          <w:lang w:val="en-US"/>
+        </w:rPr>
+        <w:t>HTTP Method:</w:t>
+      </w:r>
+      <w:r>
+        <w:rPr>
+          <w:rFonts w:asciiTheme="minorHAnsi" w:hAnsiTheme="minorHAnsi" w:cstheme="minorHAnsi"/>
+          <w:sz w:val="20"/>
+          <w:szCs w:val="20"/>
+          <w:lang w:val="en-US"/>
+        </w:rPr>
+        <w:tab/>
+        <w:t>DELETE</w:t>
+      </w:r>
+    </w:p>
+    <w:p>
+      <w:pPr>
+        <w:rPr>
+          <w:rFonts w:asciiTheme="minorHAnsi" w:hAnsiTheme="minorHAnsi" w:cstheme="minorHAnsi"/>
+          <w:sz w:val="20"/>
+          <w:szCs w:val="20"/>
+          <w:lang w:val="en-US"/>
+        </w:rPr>
+      </w:pPr>
+    </w:p>
+    <w:p>
+      <w:pPr>
+        <w:rPr>
+          <w:rFonts w:asciiTheme="minorHAnsi" w:hAnsiTheme="minorHAnsi" w:cstheme="minorHAnsi"/>
+          <w:sz w:val="20"/>
+          <w:szCs w:val="20"/>
+          <w:lang w:val="en-US"/>
+        </w:rPr>
+      </w:pPr>
+      <w:r>
+        <w:rPr>
+          <w:rFonts w:asciiTheme="minorHAnsi" w:hAnsiTheme="minorHAnsi" w:cstheme="minorHAnsi"/>
+          <w:sz w:val="20"/>
+          <w:szCs w:val="20"/>
+          <w:lang w:val="en-US"/>
+        </w:rPr>
+        <w:t>URL: {Base API URL}/providers/{id}</w:t>
+      </w:r>
+    </w:p>
+    <w:p>
+      <w:pPr>
+        <w:rPr>
+          <w:rFonts w:asciiTheme="minorHAnsi" w:hAnsiTheme="minorHAnsi" w:cstheme="minorHAnsi"/>
+          <w:sz w:val="20"/>
+          <w:szCs w:val="20"/>
+          <w:lang w:val="en-US"/>
+        </w:rPr>
+      </w:pPr>
+    </w:p>
+    <w:p>
+      <w:pPr>
+        <w:rPr>
+          <w:rFonts w:asciiTheme="minorHAnsi" w:hAnsiTheme="minorHAnsi" w:cstheme="minorHAnsi"/>
+          <w:sz w:val="20"/>
+          <w:szCs w:val="20"/>
+          <w:lang w:val="en-US"/>
+        </w:rPr>
+      </w:pPr>
+      <w:r>
+        <w:rPr>
+          <w:rFonts w:asciiTheme="minorHAnsi" w:hAnsiTheme="minorHAnsi" w:cstheme="minorHAnsi"/>
+          <w:sz w:val="20"/>
+          <w:szCs w:val="20"/>
+          <w:lang w:val="en-US"/>
+        </w:rPr>
+        <w:t xml:space="preserve">Example: </w:t>
+      </w:r>
+      <w:hyperlink r:id="rId9" w:history="1">
+        <w:r>
+          <w:rPr>
+            <w:rStyle w:val="Hyperlnk"/>
+            <w:rFonts w:asciiTheme="minorHAnsi" w:hAnsiTheme="minorHAnsi" w:cstheme="minorHAnsi"/>
+            <w:sz w:val="20"/>
+            <w:szCs w:val="20"/>
+          </w:rPr>
+          <w:t>http://localhost:8080/Search4/api/v1/providers/1</w:t>
+        </w:r>
+      </w:hyperlink>
+    </w:p>
+    <w:p>
+      <w:pPr>
+        <w:rPr>
+          <w:rFonts w:asciiTheme="minorHAnsi" w:hAnsiTheme="minorHAnsi" w:cstheme="minorHAnsi"/>
+          <w:sz w:val="20"/>
+          <w:szCs w:val="20"/>
+          <w:lang w:val="en-US"/>
+        </w:rPr>
+      </w:pPr>
+    </w:p>
+    <w:p>
+      <w:pPr>
+        <w:rPr>
+          <w:rFonts w:asciiTheme="minorHAnsi" w:hAnsiTheme="minorHAnsi" w:cstheme="minorHAnsi"/>
+          <w:sz w:val="20"/>
+          <w:szCs w:val="20"/>
+          <w:lang w:val="en-US"/>
+        </w:rPr>
+      </w:pPr>
+      <w:r>
+        <w:rPr>
+          <w:rFonts w:asciiTheme="minorHAnsi" w:hAnsiTheme="minorHAnsi" w:cstheme="minorHAnsi"/>
+          <w:sz w:val="20"/>
+          <w:szCs w:val="20"/>
+          <w:lang w:val="en-US"/>
+        </w:rPr>
+        <w:t>HEADER INFO: Content-Type = application/json</w:t>
+      </w:r>
+    </w:p>
+    <w:p>
+      <w:pPr>
+        <w:rPr>
+          <w:rFonts w:asciiTheme="minorHAnsi" w:hAnsiTheme="minorHAnsi" w:cstheme="minorHAnsi"/>
+          <w:sz w:val="20"/>
+          <w:szCs w:val="20"/>
+          <w:lang w:val="en-US"/>
+        </w:rPr>
+      </w:pPr>
+    </w:p>
+    <w:p>
+      <w:pPr>
+        <w:rPr>
+          <w:rFonts w:asciiTheme="minorHAnsi" w:hAnsiTheme="minorHAnsi" w:cstheme="minorHAnsi"/>
+          <w:sz w:val="20"/>
+          <w:szCs w:val="20"/>
+          <w:lang w:val="en-US"/>
+        </w:rPr>
+      </w:pPr>
+      <w:r>
+        <w:rPr>
+          <w:rFonts w:asciiTheme="minorHAnsi" w:hAnsiTheme="minorHAnsi" w:cstheme="minorHAnsi"/>
+          <w:sz w:val="20"/>
+          <w:szCs w:val="20"/>
+          <w:lang w:val="en-US"/>
+        </w:rPr>
+        <w:t>JSON BODY:</w:t>
+      </w:r>
+    </w:p>
+    <w:p>
+      <w:pPr>
+        <w:rPr>
+          <w:rFonts w:asciiTheme="minorHAnsi" w:hAnsiTheme="minorHAnsi" w:cstheme="minorHAnsi"/>
+          <w:sz w:val="20"/>
+          <w:szCs w:val="20"/>
+          <w:lang w:val="en-US"/>
+        </w:rPr>
+      </w:pPr>
+      <w:r>
+        <w:rPr>
+          <w:rFonts w:asciiTheme="minorHAnsi" w:hAnsiTheme="minorHAnsi" w:cstheme="minorHAnsi"/>
+          <w:sz w:val="20"/>
+          <w:szCs w:val="20"/>
+          <w:lang w:val="en-US"/>
+        </w:rPr>
+        <w:tab/>
+      </w:r>
+      <w:r>
+        <w:rPr>
+          <w:rFonts w:asciiTheme="minorHAnsi" w:hAnsiTheme="minorHAnsi" w:cstheme="minorHAnsi"/>
+          <w:sz w:val="20"/>
+          <w:szCs w:val="20"/>
+          <w:lang w:val="en-US"/>
+        </w:rPr>
+        <w:tab/>
+        <w:t>{</w:t>
+      </w:r>
+    </w:p>
+    <w:p>
+      <w:pPr>
+        <w:rPr>
+          <w:rFonts w:asciiTheme="minorHAnsi" w:hAnsiTheme="minorHAnsi" w:cstheme="minorHAnsi"/>
+          <w:sz w:val="20"/>
+          <w:szCs w:val="20"/>
+          <w:lang w:val="en-US"/>
+        </w:rPr>
+      </w:pPr>
+      <w:r>
+        <w:rPr>
+          <w:rFonts w:asciiTheme="minorHAnsi" w:hAnsiTheme="minorHAnsi" w:cstheme="minorHAnsi"/>
+          <w:sz w:val="20"/>
+          <w:szCs w:val="20"/>
+          <w:lang w:val="en-US"/>
+        </w:rPr>
+        <w:tab/>
+      </w:r>
+      <w:r>
+        <w:rPr>
+          <w:rFonts w:asciiTheme="minorHAnsi" w:hAnsiTheme="minorHAnsi" w:cstheme="minorHAnsi"/>
+          <w:sz w:val="20"/>
+          <w:szCs w:val="20"/>
+          <w:lang w:val="en-US"/>
+        </w:rPr>
+        <w:tab/>
+        <w:t>”name”: ”providerName”</w:t>
+      </w:r>
+    </w:p>
+    <w:p>
+      <w:pPr>
+        <w:rPr>
+          <w:rFonts w:asciiTheme="minorHAnsi" w:hAnsiTheme="minorHAnsi" w:cstheme="minorHAnsi"/>
+          <w:sz w:val="20"/>
+          <w:szCs w:val="20"/>
+          <w:lang w:val="en-US"/>
+        </w:rPr>
+      </w:pPr>
+      <w:r>
+        <w:rPr>
+          <w:rFonts w:asciiTheme="minorHAnsi" w:hAnsiTheme="minorHAnsi" w:cstheme="minorHAnsi"/>
+          <w:sz w:val="20"/>
+          <w:szCs w:val="20"/>
+          <w:lang w:val="en-US"/>
+        </w:rPr>
+        <w:tab/>
+      </w:r>
+      <w:r>
+        <w:rPr>
+          <w:rFonts w:asciiTheme="minorHAnsi" w:hAnsiTheme="minorHAnsi" w:cstheme="minorHAnsi"/>
+          <w:sz w:val="20"/>
+          <w:szCs w:val="20"/>
+          <w:lang w:val="en-US"/>
+        </w:rPr>
+        <w:tab/>
+        <w:t>}</w:t>
+      </w:r>
+    </w:p>
+    <w:p>
+      <w:pPr>
+        <w:rPr>
+          <w:rFonts w:asciiTheme="minorHAnsi" w:hAnsiTheme="minorHAnsi" w:cstheme="minorHAnsi"/>
+          <w:sz w:val="20"/>
+          <w:szCs w:val="20"/>
+          <w:lang w:val="en-US"/>
+        </w:rPr>
+      </w:pPr>
+    </w:p>
+    <w:p>
+      <w:pPr>
+        <w:rPr>
+          <w:rFonts w:asciiTheme="minorHAnsi" w:hAnsiTheme="minorHAnsi" w:cstheme="minorHAnsi"/>
+          <w:sz w:val="20"/>
+          <w:szCs w:val="20"/>
+          <w:lang w:val="en-US"/>
+        </w:rPr>
+      </w:pPr>
+      <w:r>
+        <w:rPr>
+          <w:rFonts w:asciiTheme="minorHAnsi" w:hAnsiTheme="minorHAnsi" w:cstheme="minorHAnsi"/>
+          <w:sz w:val="20"/>
+          <w:szCs w:val="20"/>
+          <w:lang w:val="en-US"/>
+        </w:rPr>
+        <w:t>Re</w:t>
+      </w:r>
+      <w:r>
+        <w:rPr>
+          <w:rFonts w:asciiTheme="minorHAnsi" w:hAnsiTheme="minorHAnsi" w:cstheme="minorHAnsi"/>
+          <w:sz w:val="20"/>
+          <w:szCs w:val="20"/>
+          <w:lang w:val="en-US"/>
+        </w:rPr>
+        <w:t>turns:  Transaction information</w:t>
+      </w:r>
+    </w:p>
+    <w:p>
+      <w:pPr>
+        <w:pStyle w:val="NoSpacing"/>
+        <w:rPr>
+          <w:rFonts w:asciiTheme="minorHAnsi" w:hAnsiTheme="minorHAnsi" w:cstheme="minorHAnsi"/>
+          <w:sz w:val="20"/>
+          <w:szCs w:val="20"/>
+          <w:lang w:val="en-US"/>
+        </w:rPr>
+      </w:pPr>
+    </w:p>
+    <w:p>
+      <w:pPr>
+        <w:pStyle w:val="Ingetavstnd"/>
+        <w:rPr>
+          <w:rFonts w:cstheme="minorHAnsi"/>
           <w:sz w:val="20"/>
           <w:szCs w:val="20"/>
           <w:lang w:val="en-US"/>
@@ -3779,6 +4987,147 @@
 <file path=word/numbering.xml><?xml version="1.0" encoding="utf-8"?>
 <w:numbering xmlns:ve="http://schemas.openxmlformats.org/markup-compatibility/2006" xmlns:o="urn:schemas-microsoft-com:office:office" xmlns:r="http://schemas.openxmlformats.org/officeDocument/2006/relationships" xmlns:m="http://schemas.openxmlformats.org/officeDocument/2006/math" xmlns:v="urn:schemas-microsoft-com:vml" xmlns:wp="http://schemas.openxmlformats.org/drawingml/2006/wordprocessingDrawing" xmlns:w10="urn:schemas-microsoft-com:office:word" xmlns:w="http://schemas.openxmlformats.org/wordprocessingml/2006/main" xmlns:wne="http://schemas.microsoft.com/office/word/2006/wordml">
   <w:abstractNum w:abstractNumId="0">
+    <w:nsid w:val="00000001"/>
+    <w:multiLevelType w:val="multilevel"/>
+    <w:tmpl w:val="00000001"/>
+    <w:name w:val="WWNum1"/>
+    <w:lvl w:ilvl="0">
+      <w:start w:val="1"/>
+      <w:numFmt w:val="bullet"/>
+      <w:lvlText w:val=""/>
+      <w:lvlJc w:val="left"/>
+      <w:pPr>
+        <w:tabs>
+          <w:tab w:val="num" w:pos="0"/>
+        </w:tabs>
+        <w:ind w:left="720" w:hanging="360"/>
+      </w:pPr>
+      <w:rPr>
+        <w:rFonts w:ascii="Symbol" w:hAnsi="Symbol"/>
+      </w:rPr>
+    </w:lvl>
+    <w:lvl w:ilvl="1">
+      <w:start w:val="1"/>
+      <w:numFmt w:val="bullet"/>
+      <w:lvlText w:val="o"/>
+      <w:lvlJc w:val="left"/>
+      <w:pPr>
+        <w:tabs>
+          <w:tab w:val="num" w:pos="0"/>
+        </w:tabs>
+        <w:ind w:left="1440" w:hanging="360"/>
+      </w:pPr>
+      <w:rPr>
+        <w:rFonts w:ascii="Courier New" w:hAnsi="Courier New" w:cs="Courier New"/>
+      </w:rPr>
+    </w:lvl>
+    <w:lvl w:ilvl="2">
+      <w:start w:val="1"/>
+      <w:numFmt w:val="bullet"/>
+      <w:lvlText w:val=""/>
+      <w:lvlJc w:val="left"/>
+      <w:pPr>
+        <w:tabs>
+          <w:tab w:val="num" w:pos="0"/>
+        </w:tabs>
+        <w:ind w:left="2160" w:hanging="360"/>
+      </w:pPr>
+      <w:rPr>
+        <w:rFonts w:ascii="Wingdings" w:hAnsi="Wingdings"/>
+      </w:rPr>
+    </w:lvl>
+    <w:lvl w:ilvl="3">
+      <w:start w:val="1"/>
+      <w:numFmt w:val="bullet"/>
+      <w:lvlText w:val=""/>
+      <w:lvlJc w:val="left"/>
+      <w:pPr>
+        <w:tabs>
+          <w:tab w:val="num" w:pos="0"/>
+        </w:tabs>
+        <w:ind w:left="2880" w:hanging="360"/>
+      </w:pPr>
+      <w:rPr>
+        <w:rFonts w:ascii="Symbol" w:hAnsi="Symbol"/>
+      </w:rPr>
+    </w:lvl>
+    <w:lvl w:ilvl="4">
+      <w:start w:val="1"/>
+      <w:numFmt w:val="bullet"/>
+      <w:lvlText w:val="o"/>
+      <w:lvlJc w:val="left"/>
+      <w:pPr>
+        <w:tabs>
+          <w:tab w:val="num" w:pos="0"/>
+        </w:tabs>
+        <w:ind w:left="3600" w:hanging="360"/>
+      </w:pPr>
+      <w:rPr>
+        <w:rFonts w:ascii="Courier New" w:hAnsi="Courier New" w:cs="Courier New"/>
+      </w:rPr>
+    </w:lvl>
+    <w:lvl w:ilvl="5">
+      <w:start w:val="1"/>
+      <w:numFmt w:val="bullet"/>
+      <w:lvlText w:val=""/>
+      <w:lvlJc w:val="left"/>
+      <w:pPr>
+        <w:tabs>
+          <w:tab w:val="num" w:pos="0"/>
+        </w:tabs>
+        <w:ind w:left="4320" w:hanging="360"/>
+      </w:pPr>
+      <w:rPr>
+        <w:rFonts w:ascii="Wingdings" w:hAnsi="Wingdings"/>
+      </w:rPr>
+    </w:lvl>
+    <w:lvl w:ilvl="6">
+      <w:start w:val="1"/>
+      <w:numFmt w:val="bullet"/>
+      <w:lvlText w:val=""/>
+      <w:lvlJc w:val="left"/>
+      <w:pPr>
+        <w:tabs>
+          <w:tab w:val="num" w:pos="0"/>
+        </w:tabs>
+        <w:ind w:left="5040" w:hanging="360"/>
+      </w:pPr>
+      <w:rPr>
+        <w:rFonts w:ascii="Symbol" w:hAnsi="Symbol"/>
+      </w:rPr>
+    </w:lvl>
+    <w:lvl w:ilvl="7">
+      <w:start w:val="1"/>
+      <w:numFmt w:val="bullet"/>
+      <w:lvlText w:val="o"/>
+      <w:lvlJc w:val="left"/>
+      <w:pPr>
+        <w:tabs>
+          <w:tab w:val="num" w:pos="0"/>
+        </w:tabs>
+        <w:ind w:left="5760" w:hanging="360"/>
+      </w:pPr>
+      <w:rPr>
+        <w:rFonts w:ascii="Courier New" w:hAnsi="Courier New" w:cs="Courier New"/>
+      </w:rPr>
+    </w:lvl>
+    <w:lvl w:ilvl="8">
+      <w:start w:val="1"/>
+      <w:numFmt w:val="bullet"/>
+      <w:lvlText w:val=""/>
+      <w:lvlJc w:val="left"/>
+      <w:pPr>
+        <w:tabs>
+          <w:tab w:val="num" w:pos="0"/>
+        </w:tabs>
+        <w:ind w:left="6480" w:hanging="360"/>
+      </w:pPr>
+      <w:rPr>
+        <w:rFonts w:ascii="Wingdings" w:hAnsi="Wingdings"/>
+      </w:rPr>
+    </w:lvl>
+  </w:abstractNum>
+  <w:abstractNum w:abstractNumId="1">
     <w:nsid w:val="306D07A4"/>
     <w:multiLevelType w:val="hybridMultilevel"/>
     <w:tmpl w:val="E334CF34"/>
@@ -3892,6 +5241,9 @@
     </w:lvl>
   </w:abstractNum>
   <w:num w:numId="1">
+    <w:abstractNumId w:val="1"/>
+  </w:num>
+  <w:num w:numId="2">
     <w:abstractNumId w:val="0"/>
   </w:num>
 </w:numbering>
@@ -3938,6 +5290,7 @@
     <w:lsdException w:name="Title" w:semiHidden="0" w:uiPriority="10" w:unhideWhenUsed="0" w:qFormat="1"/>
     <w:lsdException w:name="Default Paragraph Font" w:uiPriority="1"/>
     <w:lsdException w:name="Subtitle" w:semiHidden="0" w:uiPriority="11" w:unhideWhenUsed="0" w:qFormat="1"/>
+    <w:lsdException w:name="Hyperlink" w:uiPriority="0"/>
     <w:lsdException w:name="Strong" w:semiHidden="0" w:uiPriority="22" w:unhideWhenUsed="0" w:qFormat="1"/>
     <w:lsdException w:name="Emphasis" w:semiHidden="0" w:uiPriority="20" w:unhideWhenUsed="0" w:qFormat="1"/>
     <w:lsdException w:name="Table Grid" w:semiHidden="0" w:uiPriority="59" w:unhideWhenUsed="0"/>
@@ -4056,7 +5409,19 @@
   <w:style w:type="paragraph" w:default="1" w:styleId="Normal">
     <w:name w:val="Normal"/>
     <w:qFormat/>
-    <w:rsid w:val="007115E6"/>
+    <w:rsid w:val="00F006F8"/>
+    <w:pPr>
+      <w:widowControl w:val="0"/>
+      <w:suppressAutoHyphens/>
+      <w:spacing w:after="0" w:line="240" w:lineRule="auto"/>
+    </w:pPr>
+    <w:rPr>
+      <w:rFonts w:ascii="Times New Roman" w:eastAsia="SimSun" w:hAnsi="Times New Roman" w:cs="Lucida Sans"/>
+      <w:kern w:val="1"/>
+      <w:sz w:val="24"/>
+      <w:szCs w:val="24"/>
+      <w:lang w:eastAsia="hi-IN" w:bidi="hi-IN"/>
+    </w:rPr>
   </w:style>
   <w:style w:type="character" w:default="1" w:styleId="Standardstycketeckensnitt">
     <w:name w:val="Default Paragraph Font"/>
@@ -4094,6 +5459,30 @@
     <w:pPr>
       <w:spacing w:after="0" w:line="240" w:lineRule="auto"/>
     </w:pPr>
+  </w:style>
+  <w:style w:type="character" w:styleId="Hyperlnk">
+    <w:name w:val="Hyperlink"/>
+    <w:rsid w:val="00F006F8"/>
+    <w:rPr>
+      <w:color w:val="000080"/>
+      <w:u w:val="single"/>
+      <w:lang/>
+    </w:rPr>
+  </w:style>
+  <w:style w:type="paragraph" w:customStyle="1" w:styleId="NoSpacing">
+    <w:name w:val="No Spacing"/>
+    <w:rsid w:val="00F006F8"/>
+    <w:pPr>
+      <w:suppressAutoHyphens/>
+      <w:spacing w:after="0" w:line="100" w:lineRule="atLeast"/>
+    </w:pPr>
+    <w:rPr>
+      <w:rFonts w:ascii="Times New Roman" w:eastAsia="SimSun" w:hAnsi="Times New Roman" w:cs="Lucida Sans"/>
+      <w:kern w:val="1"/>
+      <w:sz w:val="24"/>
+      <w:szCs w:val="24"/>
+      <w:lang w:eastAsia="hi-IN" w:bidi="hi-IN"/>
+    </w:rPr>
   </w:style>
 </w:styles>
 </file>

</xml_diff>

<commit_message>
added OSCARs apidoc and changed a private method in UserEJB
</commit_message>
<xml_diff>
--- a/api/Search4 API.docx
+++ b/api/Search4 API.docx
@@ -932,8 +932,18 @@
           <w:lang w:val="en-US"/>
         </w:rPr>
         <w:tab/>
-        <w:t>Content-Type = application/json</w:t>
-      </w:r>
+        <w:t>Content-Type = application/</w:t>
+      </w:r>
+      <w:proofErr w:type="spellStart"/>
+      <w:r>
+        <w:rPr>
+          <w:sz w:val="20"/>
+          <w:szCs w:val="20"/>
+          <w:lang w:val="en-US"/>
+        </w:rPr>
+        <w:t>json</w:t>
+      </w:r>
+      <w:proofErr w:type="spellEnd"/>
     </w:p>
     <w:p>
       <w:pPr>
@@ -1004,34 +1014,70 @@
           <w:lang w:val="en-US"/>
         </w:rPr>
         <w:tab/>
-        <w:t>"firstName" : "John",</w:t>
-      </w:r>
-    </w:p>
-    <w:p>
-      <w:pPr>
-        <w:pStyle w:val="Ingetavstnd"/>
-        <w:rPr>
-          <w:sz w:val="20"/>
-          <w:szCs w:val="20"/>
-          <w:lang w:val="en-US"/>
-        </w:rPr>
-      </w:pPr>
-      <w:r>
-        <w:rPr>
-          <w:sz w:val="20"/>
-          <w:szCs w:val="20"/>
-          <w:lang w:val="en-US"/>
-        </w:rPr>
-        <w:tab/>
-      </w:r>
-      <w:r>
-        <w:rPr>
-          <w:sz w:val="20"/>
-          <w:szCs w:val="20"/>
-          <w:lang w:val="en-US"/>
-        </w:rPr>
-        <w:tab/>
-        <w:t>"lastName" : "Doe",</w:t>
+        <w:t>"</w:t>
+      </w:r>
+      <w:proofErr w:type="spellStart"/>
+      <w:r>
+        <w:rPr>
+          <w:sz w:val="20"/>
+          <w:szCs w:val="20"/>
+          <w:lang w:val="en-US"/>
+        </w:rPr>
+        <w:t>firstName</w:t>
+      </w:r>
+      <w:proofErr w:type="spellEnd"/>
+      <w:r>
+        <w:rPr>
+          <w:sz w:val="20"/>
+          <w:szCs w:val="20"/>
+          <w:lang w:val="en-US"/>
+        </w:rPr>
+        <w:t>" : "John",</w:t>
+      </w:r>
+    </w:p>
+    <w:p>
+      <w:pPr>
+        <w:pStyle w:val="Ingetavstnd"/>
+        <w:rPr>
+          <w:sz w:val="20"/>
+          <w:szCs w:val="20"/>
+          <w:lang w:val="en-US"/>
+        </w:rPr>
+      </w:pPr>
+      <w:r>
+        <w:rPr>
+          <w:sz w:val="20"/>
+          <w:szCs w:val="20"/>
+          <w:lang w:val="en-US"/>
+        </w:rPr>
+        <w:tab/>
+      </w:r>
+      <w:r>
+        <w:rPr>
+          <w:sz w:val="20"/>
+          <w:szCs w:val="20"/>
+          <w:lang w:val="en-US"/>
+        </w:rPr>
+        <w:tab/>
+        <w:t>"</w:t>
+      </w:r>
+      <w:proofErr w:type="spellStart"/>
+      <w:r>
+        <w:rPr>
+          <w:sz w:val="20"/>
+          <w:szCs w:val="20"/>
+          <w:lang w:val="en-US"/>
+        </w:rPr>
+        <w:t>lastName</w:t>
+      </w:r>
+      <w:proofErr w:type="spellEnd"/>
+      <w:r>
+        <w:rPr>
+          <w:sz w:val="20"/>
+          <w:szCs w:val="20"/>
+          <w:lang w:val="en-US"/>
+        </w:rPr>
+        <w:t>" : "Doe",</w:t>
       </w:r>
     </w:p>
     <w:p>
@@ -1174,6 +1220,7 @@
         </w:rPr>
         <w:tab/>
       </w:r>
+      <w:proofErr w:type="spellStart"/>
       <w:r>
         <w:rPr>
           <w:b/>
@@ -1194,6 +1241,7 @@
         </w:rPr>
         <w:t>ame</w:t>
       </w:r>
+      <w:proofErr w:type="spellEnd"/>
       <w:r>
         <w:rPr>
           <w:sz w:val="20"/>
@@ -1254,6 +1302,7 @@
         </w:rPr>
         <w:tab/>
       </w:r>
+      <w:proofErr w:type="spellStart"/>
       <w:r>
         <w:rPr>
           <w:b/>
@@ -1274,6 +1323,7 @@
         </w:rPr>
         <w:t>ame</w:t>
       </w:r>
+      <w:proofErr w:type="spellEnd"/>
       <w:r>
         <w:rPr>
           <w:sz w:val="20"/>
@@ -1367,7 +1417,25 @@
           <w:szCs w:val="20"/>
           <w:lang w:val="en-US"/>
         </w:rPr>
-        <w:t xml:space="preserve">must be a new (unique) email adress and less than or </w:t>
+        <w:t xml:space="preserve">must be a new (unique) email </w:t>
+      </w:r>
+      <w:proofErr w:type="spellStart"/>
+      <w:r>
+        <w:rPr>
+          <w:sz w:val="20"/>
+          <w:szCs w:val="20"/>
+          <w:lang w:val="en-US"/>
+        </w:rPr>
+        <w:t>adress</w:t>
+      </w:r>
+      <w:proofErr w:type="spellEnd"/>
+      <w:r>
+        <w:rPr>
+          <w:sz w:val="20"/>
+          <w:szCs w:val="20"/>
+          <w:lang w:val="en-US"/>
+        </w:rPr>
+        <w:t xml:space="preserve"> and less than or </w:t>
       </w:r>
       <w:r>
         <w:rPr>
@@ -1812,8 +1880,18 @@
           <w:lang w:val="en-US"/>
         </w:rPr>
         <w:tab/>
-        <w:t>Content-Type = application/json</w:t>
-      </w:r>
+        <w:t>Content-Type = application/</w:t>
+      </w:r>
+      <w:proofErr w:type="spellStart"/>
+      <w:r>
+        <w:rPr>
+          <w:sz w:val="20"/>
+          <w:szCs w:val="20"/>
+          <w:lang w:val="en-US"/>
+        </w:rPr>
+        <w:t>json</w:t>
+      </w:r>
+      <w:proofErr w:type="spellEnd"/>
     </w:p>
     <w:p>
       <w:pPr>
@@ -1968,61 +2046,133 @@
           <w:szCs w:val="20"/>
           <w:lang w:val="en-US"/>
         </w:rPr>
-        <w:t>"firstName" : "Johnny",</w:t>
-      </w:r>
-    </w:p>
-    <w:p>
-      <w:pPr>
-        <w:pStyle w:val="Ingetavstnd"/>
-        <w:rPr>
-          <w:sz w:val="20"/>
-          <w:szCs w:val="20"/>
-          <w:lang w:val="en-US"/>
-        </w:rPr>
-      </w:pPr>
-      <w:r>
-        <w:rPr>
-          <w:sz w:val="20"/>
-          <w:szCs w:val="20"/>
-          <w:lang w:val="en-US"/>
-        </w:rPr>
-        <w:tab/>
-      </w:r>
-      <w:r>
-        <w:rPr>
-          <w:sz w:val="20"/>
-          <w:szCs w:val="20"/>
-          <w:lang w:val="en-US"/>
-        </w:rPr>
-        <w:tab/>
-        <w:t>"lastName" : "Doeson",</w:t>
-      </w:r>
-    </w:p>
-    <w:p>
-      <w:pPr>
-        <w:pStyle w:val="Ingetavstnd"/>
-        <w:rPr>
-          <w:sz w:val="20"/>
-          <w:szCs w:val="20"/>
-          <w:lang w:val="en-US"/>
-        </w:rPr>
-      </w:pPr>
-      <w:r>
-        <w:rPr>
-          <w:sz w:val="20"/>
-          <w:szCs w:val="20"/>
-          <w:lang w:val="en-US"/>
-        </w:rPr>
-        <w:tab/>
-      </w:r>
-      <w:r>
-        <w:rPr>
-          <w:sz w:val="20"/>
-          <w:szCs w:val="20"/>
-          <w:lang w:val="en-US"/>
-        </w:rPr>
-        <w:tab/>
-        <w:t>"updatedEmail" : "johnnydoeson@</w:t>
+        <w:t>"</w:t>
+      </w:r>
+      <w:proofErr w:type="spellStart"/>
+      <w:r>
+        <w:rPr>
+          <w:sz w:val="20"/>
+          <w:szCs w:val="20"/>
+          <w:lang w:val="en-US"/>
+        </w:rPr>
+        <w:t>firstName</w:t>
+      </w:r>
+      <w:proofErr w:type="spellEnd"/>
+      <w:r>
+        <w:rPr>
+          <w:sz w:val="20"/>
+          <w:szCs w:val="20"/>
+          <w:lang w:val="en-US"/>
+        </w:rPr>
+        <w:t>" : "Johnny",</w:t>
+      </w:r>
+    </w:p>
+    <w:p>
+      <w:pPr>
+        <w:pStyle w:val="Ingetavstnd"/>
+        <w:rPr>
+          <w:sz w:val="20"/>
+          <w:szCs w:val="20"/>
+          <w:lang w:val="en-US"/>
+        </w:rPr>
+      </w:pPr>
+      <w:r>
+        <w:rPr>
+          <w:sz w:val="20"/>
+          <w:szCs w:val="20"/>
+          <w:lang w:val="en-US"/>
+        </w:rPr>
+        <w:tab/>
+      </w:r>
+      <w:r>
+        <w:rPr>
+          <w:sz w:val="20"/>
+          <w:szCs w:val="20"/>
+          <w:lang w:val="en-US"/>
+        </w:rPr>
+        <w:tab/>
+        <w:t>"</w:t>
+      </w:r>
+      <w:proofErr w:type="spellStart"/>
+      <w:r>
+        <w:rPr>
+          <w:sz w:val="20"/>
+          <w:szCs w:val="20"/>
+          <w:lang w:val="en-US"/>
+        </w:rPr>
+        <w:t>lastName</w:t>
+      </w:r>
+      <w:proofErr w:type="spellEnd"/>
+      <w:r>
+        <w:rPr>
+          <w:sz w:val="20"/>
+          <w:szCs w:val="20"/>
+          <w:lang w:val="en-US"/>
+        </w:rPr>
+        <w:t>" : "</w:t>
+      </w:r>
+      <w:proofErr w:type="spellStart"/>
+      <w:r>
+        <w:rPr>
+          <w:sz w:val="20"/>
+          <w:szCs w:val="20"/>
+          <w:lang w:val="en-US"/>
+        </w:rPr>
+        <w:t>Doeson</w:t>
+      </w:r>
+      <w:proofErr w:type="spellEnd"/>
+      <w:r>
+        <w:rPr>
+          <w:sz w:val="20"/>
+          <w:szCs w:val="20"/>
+          <w:lang w:val="en-US"/>
+        </w:rPr>
+        <w:t>",</w:t>
+      </w:r>
+    </w:p>
+    <w:p>
+      <w:pPr>
+        <w:pStyle w:val="Ingetavstnd"/>
+        <w:rPr>
+          <w:sz w:val="20"/>
+          <w:szCs w:val="20"/>
+          <w:lang w:val="en-US"/>
+        </w:rPr>
+      </w:pPr>
+      <w:r>
+        <w:rPr>
+          <w:sz w:val="20"/>
+          <w:szCs w:val="20"/>
+          <w:lang w:val="en-US"/>
+        </w:rPr>
+        <w:tab/>
+      </w:r>
+      <w:r>
+        <w:rPr>
+          <w:sz w:val="20"/>
+          <w:szCs w:val="20"/>
+          <w:lang w:val="en-US"/>
+        </w:rPr>
+        <w:tab/>
+        <w:t>"</w:t>
+      </w:r>
+      <w:proofErr w:type="spellStart"/>
+      <w:r>
+        <w:rPr>
+          <w:sz w:val="20"/>
+          <w:szCs w:val="20"/>
+          <w:lang w:val="en-US"/>
+        </w:rPr>
+        <w:t>updatedEmail</w:t>
+      </w:r>
+      <w:proofErr w:type="spellEnd"/>
+      <w:r>
+        <w:rPr>
+          <w:sz w:val="20"/>
+          <w:szCs w:val="20"/>
+          <w:lang w:val="en-US"/>
+        </w:rPr>
+        <w:t>" : "johnnydoeson@</w:t>
       </w:r>
       <w:r>
         <w:rPr>
@@ -2248,6 +2398,7 @@
         </w:rPr>
         <w:tab/>
       </w:r>
+      <w:proofErr w:type="spellStart"/>
       <w:r>
         <w:rPr>
           <w:b/>
@@ -2258,6 +2409,7 @@
         </w:rPr>
         <w:t>firstName</w:t>
       </w:r>
+      <w:proofErr w:type="spellEnd"/>
       <w:r>
         <w:rPr>
           <w:sz w:val="20"/>
@@ -2361,6 +2513,7 @@
         </w:rPr>
         <w:tab/>
       </w:r>
+      <w:proofErr w:type="spellStart"/>
       <w:r>
         <w:rPr>
           <w:b/>
@@ -2371,6 +2524,7 @@
         </w:rPr>
         <w:t>lastName</w:t>
       </w:r>
+      <w:proofErr w:type="spellEnd"/>
       <w:r>
         <w:rPr>
           <w:sz w:val="20"/>
@@ -2439,6 +2593,7 @@
         </w:rPr>
         <w:tab/>
       </w:r>
+      <w:proofErr w:type="spellStart"/>
       <w:r>
         <w:rPr>
           <w:b/>
@@ -2449,6 +2604,7 @@
         </w:rPr>
         <w:t>updatedEmail</w:t>
       </w:r>
+      <w:proofErr w:type="spellEnd"/>
       <w:r>
         <w:rPr>
           <w:sz w:val="20"/>
@@ -2522,7 +2678,24 @@
           <w:lang w:val="en-US"/>
         </w:rPr>
         <w:tab/>
-        <w:t>adress and less than or equal to 255 characters</w:t>
+      </w:r>
+      <w:proofErr w:type="spellStart"/>
+      <w:r>
+        <w:rPr>
+          <w:sz w:val="20"/>
+          <w:szCs w:val="20"/>
+          <w:lang w:val="en-US"/>
+        </w:rPr>
+        <w:t>adress</w:t>
+      </w:r>
+      <w:proofErr w:type="spellEnd"/>
+      <w:r>
+        <w:rPr>
+          <w:sz w:val="20"/>
+          <w:szCs w:val="20"/>
+          <w:lang w:val="en-US"/>
+        </w:rPr>
+        <w:t xml:space="preserve"> and less than or equal to 255 characters</w:t>
       </w:r>
     </w:p>
     <w:p>
@@ -3607,23 +3780,24 @@
           <w:bCs/>
           <w:sz w:val="32"/>
           <w:u w:val="single"/>
+          <w:lang w:val="en-US"/>
         </w:rPr>
         <w:t>Providers</w:t>
       </w:r>
     </w:p>
     <w:p>
       <w:pPr>
-        <w:pStyle w:val="NoSpacing"/>
-        <w:rPr>
-          <w:rFonts w:asciiTheme="minorHAnsi" w:hAnsiTheme="minorHAnsi" w:cstheme="minorHAnsi"/>
-          <w:sz w:val="20"/>
-          <w:lang w:val="en-US"/>
-        </w:rPr>
-      </w:pPr>
-    </w:p>
-    <w:p>
-      <w:pPr>
-        <w:pStyle w:val="NoSpacing"/>
+        <w:pStyle w:val="Ingetavstnd1"/>
+        <w:rPr>
+          <w:rFonts w:asciiTheme="minorHAnsi" w:hAnsiTheme="minorHAnsi" w:cstheme="minorHAnsi"/>
+          <w:sz w:val="20"/>
+          <w:lang w:val="en-US"/>
+        </w:rPr>
+      </w:pPr>
+    </w:p>
+    <w:p>
+      <w:pPr>
+        <w:pStyle w:val="Ingetavstnd1"/>
         <w:rPr>
           <w:rFonts w:asciiTheme="minorHAnsi" w:hAnsiTheme="minorHAnsi" w:cstheme="minorHAnsi"/>
           <w:sz w:val="20"/>
@@ -3765,6 +3939,7 @@
             <w:rFonts w:asciiTheme="minorHAnsi" w:hAnsiTheme="minorHAnsi" w:cstheme="minorHAnsi"/>
             <w:sz w:val="20"/>
             <w:szCs w:val="20"/>
+            <w:lang w:val="en-US"/>
           </w:rPr>
           <w:t>http://localhost:8080/Search4/api/v1/providers</w:t>
         </w:r>
@@ -3811,7 +3986,7 @@
     </w:p>
     <w:p>
       <w:pPr>
-        <w:pStyle w:val="NoSpacing"/>
+        <w:pStyle w:val="Ingetavstnd1"/>
         <w:rPr>
           <w:rFonts w:asciiTheme="minorHAnsi" w:hAnsiTheme="minorHAnsi" w:cstheme="minorHAnsi"/>
           <w:sz w:val="20"/>
@@ -3926,7 +4101,27 @@
           <w:szCs w:val="20"/>
           <w:lang w:val="en-US"/>
         </w:rPr>
-        <w:t>URL: {Base API URL}/providers/providerid/{id}</w:t>
+        <w:t>URL: {Base API URL}/providers/</w:t>
+      </w:r>
+      <w:proofErr w:type="spellStart"/>
+      <w:r>
+        <w:rPr>
+          <w:rFonts w:asciiTheme="minorHAnsi" w:hAnsiTheme="minorHAnsi" w:cstheme="minorHAnsi"/>
+          <w:sz w:val="20"/>
+          <w:szCs w:val="20"/>
+          <w:lang w:val="en-US"/>
+        </w:rPr>
+        <w:t>providerid</w:t>
+      </w:r>
+      <w:proofErr w:type="spellEnd"/>
+      <w:r>
+        <w:rPr>
+          <w:rFonts w:asciiTheme="minorHAnsi" w:hAnsiTheme="minorHAnsi" w:cstheme="minorHAnsi"/>
+          <w:sz w:val="20"/>
+          <w:szCs w:val="20"/>
+          <w:lang w:val="en-US"/>
+        </w:rPr>
+        <w:t>/{id}</w:t>
       </w:r>
     </w:p>
     <w:p>
@@ -3964,6 +4159,7 @@
             <w:rFonts w:asciiTheme="minorHAnsi" w:hAnsiTheme="minorHAnsi" w:cstheme="minorHAnsi"/>
             <w:sz w:val="20"/>
             <w:szCs w:val="20"/>
+            <w:lang w:val="en-US"/>
           </w:rPr>
           <w:t>http://localhost:8080/Search4/api/v1/providers</w:t>
         </w:r>
@@ -3996,35 +4192,55 @@
           <w:szCs w:val="20"/>
         </w:rPr>
       </w:pPr>
-      <w:r>
-        <w:rPr>
-          <w:rFonts w:asciiTheme="minorHAnsi" w:hAnsiTheme="minorHAnsi" w:cstheme="minorHAnsi"/>
-          <w:sz w:val="20"/>
-          <w:szCs w:val="20"/>
-        </w:rPr>
-        <w:t>Returns: JS</w:t>
-      </w:r>
-      <w:r>
-        <w:rPr>
-          <w:rFonts w:asciiTheme="minorHAnsi" w:hAnsiTheme="minorHAnsi" w:cstheme="minorHAnsi"/>
-          <w:sz w:val="20"/>
-          <w:szCs w:val="20"/>
-        </w:rPr>
-        <w:t>ON provider</w:t>
-      </w:r>
-    </w:p>
-    <w:p>
-      <w:pPr>
-        <w:rPr>
-          <w:rFonts w:asciiTheme="minorHAnsi" w:hAnsiTheme="minorHAnsi" w:cstheme="minorHAnsi"/>
-          <w:sz w:val="20"/>
-          <w:szCs w:val="20"/>
-        </w:rPr>
-      </w:pPr>
-    </w:p>
-    <w:p>
-      <w:pPr>
-        <w:pStyle w:val="NoSpacing"/>
+      <w:proofErr w:type="spellStart"/>
+      <w:r>
+        <w:rPr>
+          <w:rFonts w:asciiTheme="minorHAnsi" w:hAnsiTheme="minorHAnsi" w:cstheme="minorHAnsi"/>
+          <w:sz w:val="20"/>
+          <w:szCs w:val="20"/>
+        </w:rPr>
+        <w:t>Returns</w:t>
+      </w:r>
+      <w:proofErr w:type="spellEnd"/>
+      <w:r>
+        <w:rPr>
+          <w:rFonts w:asciiTheme="minorHAnsi" w:hAnsiTheme="minorHAnsi" w:cstheme="minorHAnsi"/>
+          <w:sz w:val="20"/>
+          <w:szCs w:val="20"/>
+        </w:rPr>
+        <w:t>: JS</w:t>
+      </w:r>
+      <w:r>
+        <w:rPr>
+          <w:rFonts w:asciiTheme="minorHAnsi" w:hAnsiTheme="minorHAnsi" w:cstheme="minorHAnsi"/>
+          <w:sz w:val="20"/>
+          <w:szCs w:val="20"/>
+        </w:rPr>
+        <w:t xml:space="preserve">ON </w:t>
+      </w:r>
+      <w:proofErr w:type="spellStart"/>
+      <w:r>
+        <w:rPr>
+          <w:rFonts w:asciiTheme="minorHAnsi" w:hAnsiTheme="minorHAnsi" w:cstheme="minorHAnsi"/>
+          <w:sz w:val="20"/>
+          <w:szCs w:val="20"/>
+        </w:rPr>
+        <w:t>provider</w:t>
+      </w:r>
+      <w:proofErr w:type="spellEnd"/>
+    </w:p>
+    <w:p>
+      <w:pPr>
+        <w:rPr>
+          <w:rFonts w:asciiTheme="minorHAnsi" w:hAnsiTheme="minorHAnsi" w:cstheme="minorHAnsi"/>
+          <w:sz w:val="20"/>
+          <w:szCs w:val="20"/>
+        </w:rPr>
+      </w:pPr>
+    </w:p>
+    <w:p>
+      <w:pPr>
+        <w:pStyle w:val="Ingetavstnd1"/>
         <w:rPr>
           <w:rFonts w:asciiTheme="minorHAnsi" w:hAnsiTheme="minorHAnsi" w:cstheme="minorHAnsi"/>
           <w:sz w:val="20"/>
@@ -4129,7 +4345,27 @@
           <w:szCs w:val="20"/>
           <w:lang w:val="en-US"/>
         </w:rPr>
-        <w:t>URL: {Base API URL}/providers/userid/{id}</w:t>
+        <w:t>URL: {Base API URL}/providers/</w:t>
+      </w:r>
+      <w:proofErr w:type="spellStart"/>
+      <w:r>
+        <w:rPr>
+          <w:rFonts w:asciiTheme="minorHAnsi" w:hAnsiTheme="minorHAnsi" w:cstheme="minorHAnsi"/>
+          <w:sz w:val="20"/>
+          <w:szCs w:val="20"/>
+          <w:lang w:val="en-US"/>
+        </w:rPr>
+        <w:t>userid</w:t>
+      </w:r>
+      <w:proofErr w:type="spellEnd"/>
+      <w:r>
+        <w:rPr>
+          <w:rFonts w:asciiTheme="minorHAnsi" w:hAnsiTheme="minorHAnsi" w:cstheme="minorHAnsi"/>
+          <w:sz w:val="20"/>
+          <w:szCs w:val="20"/>
+          <w:lang w:val="en-US"/>
+        </w:rPr>
+        <w:t>/{id}</w:t>
       </w:r>
     </w:p>
     <w:p>
@@ -4167,6 +4403,7 @@
             <w:rFonts w:asciiTheme="minorHAnsi" w:hAnsiTheme="minorHAnsi" w:cstheme="minorHAnsi"/>
             <w:sz w:val="20"/>
             <w:szCs w:val="20"/>
+            <w:lang w:val="en-US"/>
           </w:rPr>
           <w:t>http://localhost:8080/Search4/api/v1/providers</w:t>
         </w:r>
@@ -4199,6 +4436,7 @@
           <w:szCs w:val="20"/>
         </w:rPr>
       </w:pPr>
+      <w:proofErr w:type="spellStart"/>
       <w:r>
         <w:rPr>
           <w:rFonts w:asciiTheme="minorHAnsi" w:hAnsiTheme="minorHAnsi" w:cstheme="minorHAnsi"/>
@@ -4213,84 +4451,103 @@
           <w:sz w:val="20"/>
           <w:szCs w:val="20"/>
         </w:rPr>
-        <w:t>ns: JSON provider</w:t>
-      </w:r>
-    </w:p>
-    <w:p>
-      <w:pPr>
-        <w:rPr>
-          <w:rFonts w:asciiTheme="minorHAnsi" w:hAnsiTheme="minorHAnsi" w:cstheme="minorHAnsi"/>
-          <w:sz w:val="20"/>
-          <w:szCs w:val="20"/>
-        </w:rPr>
-      </w:pPr>
-    </w:p>
-    <w:p>
-      <w:pPr>
-        <w:rPr>
-          <w:rFonts w:asciiTheme="minorHAnsi" w:hAnsiTheme="minorHAnsi" w:cstheme="minorHAnsi"/>
-          <w:sz w:val="20"/>
-          <w:szCs w:val="20"/>
-        </w:rPr>
-      </w:pPr>
-    </w:p>
-    <w:p>
-      <w:pPr>
-        <w:rPr>
-          <w:rFonts w:asciiTheme="minorHAnsi" w:hAnsiTheme="minorHAnsi" w:cstheme="minorHAnsi"/>
-          <w:sz w:val="20"/>
-          <w:szCs w:val="20"/>
-        </w:rPr>
-      </w:pPr>
-    </w:p>
-    <w:p>
-      <w:pPr>
-        <w:rPr>
-          <w:rFonts w:asciiTheme="minorHAnsi" w:hAnsiTheme="minorHAnsi" w:cstheme="minorHAnsi"/>
-          <w:sz w:val="20"/>
-          <w:szCs w:val="20"/>
-        </w:rPr>
-      </w:pPr>
-    </w:p>
-    <w:p>
-      <w:pPr>
-        <w:rPr>
-          <w:rFonts w:asciiTheme="minorHAnsi" w:hAnsiTheme="minorHAnsi" w:cstheme="minorHAnsi"/>
-          <w:sz w:val="20"/>
-          <w:szCs w:val="20"/>
-        </w:rPr>
-      </w:pPr>
-    </w:p>
-    <w:p>
-      <w:pPr>
-        <w:rPr>
-          <w:rFonts w:asciiTheme="minorHAnsi" w:hAnsiTheme="minorHAnsi" w:cstheme="minorHAnsi"/>
-          <w:sz w:val="20"/>
-          <w:szCs w:val="20"/>
-        </w:rPr>
-      </w:pPr>
-    </w:p>
-    <w:p>
-      <w:pPr>
-        <w:rPr>
-          <w:rFonts w:asciiTheme="minorHAnsi" w:hAnsiTheme="minorHAnsi" w:cstheme="minorHAnsi"/>
-          <w:sz w:val="20"/>
-          <w:szCs w:val="20"/>
-        </w:rPr>
-      </w:pPr>
-    </w:p>
-    <w:p>
-      <w:pPr>
-        <w:rPr>
-          <w:rFonts w:asciiTheme="minorHAnsi" w:hAnsiTheme="minorHAnsi" w:cstheme="minorHAnsi"/>
-          <w:sz w:val="20"/>
-          <w:szCs w:val="20"/>
-        </w:rPr>
-      </w:pPr>
-    </w:p>
-    <w:p>
-      <w:pPr>
-        <w:pStyle w:val="NoSpacing"/>
+        <w:t>ns</w:t>
+      </w:r>
+      <w:proofErr w:type="spellEnd"/>
+      <w:r>
+        <w:rPr>
+          <w:rFonts w:asciiTheme="minorHAnsi" w:hAnsiTheme="minorHAnsi" w:cstheme="minorHAnsi"/>
+          <w:sz w:val="20"/>
+          <w:szCs w:val="20"/>
+        </w:rPr>
+        <w:t xml:space="preserve">: JSON </w:t>
+      </w:r>
+      <w:proofErr w:type="spellStart"/>
+      <w:r>
+        <w:rPr>
+          <w:rFonts w:asciiTheme="minorHAnsi" w:hAnsiTheme="minorHAnsi" w:cstheme="minorHAnsi"/>
+          <w:sz w:val="20"/>
+          <w:szCs w:val="20"/>
+        </w:rPr>
+        <w:t>provider</w:t>
+      </w:r>
+      <w:proofErr w:type="spellEnd"/>
+    </w:p>
+    <w:p>
+      <w:pPr>
+        <w:rPr>
+          <w:rFonts w:asciiTheme="minorHAnsi" w:hAnsiTheme="minorHAnsi" w:cstheme="minorHAnsi"/>
+          <w:sz w:val="20"/>
+          <w:szCs w:val="20"/>
+        </w:rPr>
+      </w:pPr>
+    </w:p>
+    <w:p>
+      <w:pPr>
+        <w:rPr>
+          <w:rFonts w:asciiTheme="minorHAnsi" w:hAnsiTheme="minorHAnsi" w:cstheme="minorHAnsi"/>
+          <w:sz w:val="20"/>
+          <w:szCs w:val="20"/>
+        </w:rPr>
+      </w:pPr>
+    </w:p>
+    <w:p>
+      <w:pPr>
+        <w:rPr>
+          <w:rFonts w:asciiTheme="minorHAnsi" w:hAnsiTheme="minorHAnsi" w:cstheme="minorHAnsi"/>
+          <w:sz w:val="20"/>
+          <w:szCs w:val="20"/>
+        </w:rPr>
+      </w:pPr>
+    </w:p>
+    <w:p>
+      <w:pPr>
+        <w:rPr>
+          <w:rFonts w:asciiTheme="minorHAnsi" w:hAnsiTheme="minorHAnsi" w:cstheme="minorHAnsi"/>
+          <w:sz w:val="20"/>
+          <w:szCs w:val="20"/>
+        </w:rPr>
+      </w:pPr>
+    </w:p>
+    <w:p>
+      <w:pPr>
+        <w:rPr>
+          <w:rFonts w:asciiTheme="minorHAnsi" w:hAnsiTheme="minorHAnsi" w:cstheme="minorHAnsi"/>
+          <w:sz w:val="20"/>
+          <w:szCs w:val="20"/>
+        </w:rPr>
+      </w:pPr>
+    </w:p>
+    <w:p>
+      <w:pPr>
+        <w:rPr>
+          <w:rFonts w:asciiTheme="minorHAnsi" w:hAnsiTheme="minorHAnsi" w:cstheme="minorHAnsi"/>
+          <w:sz w:val="20"/>
+          <w:szCs w:val="20"/>
+        </w:rPr>
+      </w:pPr>
+    </w:p>
+    <w:p>
+      <w:pPr>
+        <w:rPr>
+          <w:rFonts w:asciiTheme="minorHAnsi" w:hAnsiTheme="minorHAnsi" w:cstheme="minorHAnsi"/>
+          <w:sz w:val="20"/>
+          <w:szCs w:val="20"/>
+        </w:rPr>
+      </w:pPr>
+    </w:p>
+    <w:p>
+      <w:pPr>
+        <w:rPr>
+          <w:rFonts w:asciiTheme="minorHAnsi" w:hAnsiTheme="minorHAnsi" w:cstheme="minorHAnsi"/>
+          <w:sz w:val="20"/>
+          <w:szCs w:val="20"/>
+        </w:rPr>
+      </w:pPr>
+    </w:p>
+    <w:p>
+      <w:pPr>
+        <w:pStyle w:val="Ingetavstnd1"/>
         <w:rPr>
           <w:rFonts w:asciiTheme="minorHAnsi" w:hAnsiTheme="minorHAnsi" w:cstheme="minorHAnsi"/>
           <w:sz w:val="20"/>
@@ -4328,32 +4585,52 @@
           <w:szCs w:val="20"/>
           <w:lang w:val="en-US"/>
         </w:rPr>
-        <w:t>with userid  to Search4:</w:t>
-      </w:r>
-    </w:p>
-    <w:p>
-      <w:pPr>
-        <w:rPr>
-          <w:rFonts w:asciiTheme="minorHAnsi" w:hAnsiTheme="minorHAnsi" w:cstheme="minorHAnsi"/>
-          <w:sz w:val="20"/>
-          <w:szCs w:val="20"/>
-          <w:lang w:val="en-US"/>
-        </w:rPr>
-      </w:pPr>
-    </w:p>
-    <w:p>
-      <w:pPr>
-        <w:rPr>
-          <w:rFonts w:asciiTheme="minorHAnsi" w:hAnsiTheme="minorHAnsi" w:cstheme="minorHAnsi"/>
-          <w:sz w:val="20"/>
-          <w:szCs w:val="20"/>
-        </w:rPr>
-      </w:pPr>
-      <w:r>
-        <w:rPr>
-          <w:rFonts w:asciiTheme="minorHAnsi" w:hAnsiTheme="minorHAnsi" w:cstheme="minorHAnsi"/>
-          <w:sz w:val="20"/>
-          <w:szCs w:val="20"/>
+        <w:t xml:space="preserve">with </w:t>
+      </w:r>
+      <w:proofErr w:type="spellStart"/>
+      <w:r>
+        <w:rPr>
+          <w:rFonts w:asciiTheme="minorHAnsi" w:hAnsiTheme="minorHAnsi" w:cstheme="minorHAnsi"/>
+          <w:szCs w:val="20"/>
+          <w:lang w:val="en-US"/>
+        </w:rPr>
+        <w:t>userid</w:t>
+      </w:r>
+      <w:proofErr w:type="spellEnd"/>
+      <w:r>
+        <w:rPr>
+          <w:rFonts w:asciiTheme="minorHAnsi" w:hAnsiTheme="minorHAnsi" w:cstheme="minorHAnsi"/>
+          <w:szCs w:val="20"/>
+          <w:lang w:val="en-US"/>
+        </w:rPr>
+        <w:t xml:space="preserve">  to Search4:</w:t>
+      </w:r>
+    </w:p>
+    <w:p>
+      <w:pPr>
+        <w:rPr>
+          <w:rFonts w:asciiTheme="minorHAnsi" w:hAnsiTheme="minorHAnsi" w:cstheme="minorHAnsi"/>
+          <w:sz w:val="20"/>
+          <w:szCs w:val="20"/>
+          <w:lang w:val="en-US"/>
+        </w:rPr>
+      </w:pPr>
+    </w:p>
+    <w:p>
+      <w:pPr>
+        <w:rPr>
+          <w:rFonts w:asciiTheme="minorHAnsi" w:hAnsiTheme="minorHAnsi" w:cstheme="minorHAnsi"/>
+          <w:sz w:val="20"/>
+          <w:szCs w:val="20"/>
+          <w:lang w:val="en-US"/>
+        </w:rPr>
+      </w:pPr>
+      <w:r>
+        <w:rPr>
+          <w:rFonts w:asciiTheme="minorHAnsi" w:hAnsiTheme="minorHAnsi" w:cstheme="minorHAnsi"/>
+          <w:sz w:val="20"/>
+          <w:szCs w:val="20"/>
+          <w:lang w:val="en-US"/>
         </w:rPr>
         <w:t>HTTP Method:</w:t>
       </w:r>
@@ -4362,6 +4639,7 @@
           <w:rFonts w:asciiTheme="minorHAnsi" w:hAnsiTheme="minorHAnsi" w:cstheme="minorHAnsi"/>
           <w:sz w:val="20"/>
           <w:szCs w:val="20"/>
+          <w:lang w:val="en-US"/>
         </w:rPr>
         <w:tab/>
         <w:t>POST</w:t>
@@ -4373,6 +4651,7 @@
           <w:rFonts w:asciiTheme="minorHAnsi" w:hAnsiTheme="minorHAnsi" w:cstheme="minorHAnsi"/>
           <w:sz w:val="20"/>
           <w:szCs w:val="20"/>
+          <w:lang w:val="en-US"/>
         </w:rPr>
       </w:pPr>
     </w:p>
@@ -4430,6 +4709,7 @@
             <w:rFonts w:asciiTheme="minorHAnsi" w:hAnsiTheme="minorHAnsi" w:cstheme="minorHAnsi"/>
             <w:sz w:val="20"/>
             <w:szCs w:val="20"/>
+            <w:lang w:val="en-US"/>
           </w:rPr>
           <w:t>http://localhost:8080/Search4/api/v1/providers/1</w:t>
         </w:r>
@@ -4461,8 +4741,19 @@
           <w:szCs w:val="20"/>
           <w:lang w:val="en-US"/>
         </w:rPr>
-        <w:t>HEADER INFO: Content-Type = application/json</w:t>
-      </w:r>
+        <w:t>HEADER INFO: Content-Type = application/</w:t>
+      </w:r>
+      <w:proofErr w:type="spellStart"/>
+      <w:r>
+        <w:rPr>
+          <w:rFonts w:asciiTheme="minorHAnsi" w:hAnsiTheme="minorHAnsi" w:cstheme="minorHAnsi"/>
+          <w:sz w:val="20"/>
+          <w:szCs w:val="20"/>
+          <w:lang w:val="en-US"/>
+        </w:rPr>
+        <w:t>json</w:t>
+      </w:r>
+      <w:proofErr w:type="spellEnd"/>
     </w:p>
     <w:p>
       <w:pPr>
@@ -4548,7 +4839,27 @@
           <w:lang w:val="en-US"/>
         </w:rPr>
         <w:tab/>
-        <w:t>”name”: ”providerName”</w:t>
+        <w:t>”name”: ”</w:t>
+      </w:r>
+      <w:proofErr w:type="spellStart"/>
+      <w:r>
+        <w:rPr>
+          <w:rFonts w:asciiTheme="minorHAnsi" w:hAnsiTheme="minorHAnsi" w:cstheme="minorHAnsi"/>
+          <w:sz w:val="20"/>
+          <w:szCs w:val="20"/>
+          <w:lang w:val="en-US"/>
+        </w:rPr>
+        <w:t>providerName</w:t>
+      </w:r>
+      <w:proofErr w:type="spellEnd"/>
+      <w:r>
+        <w:rPr>
+          <w:rFonts w:asciiTheme="minorHAnsi" w:hAnsiTheme="minorHAnsi" w:cstheme="minorHAnsi"/>
+          <w:sz w:val="20"/>
+          <w:szCs w:val="20"/>
+          <w:lang w:val="en-US"/>
+        </w:rPr>
+        <w:t>”</w:t>
       </w:r>
     </w:p>
     <w:p>
@@ -4662,7 +4973,7 @@
     </w:p>
     <w:p>
       <w:pPr>
-        <w:pStyle w:val="NoSpacing"/>
+        <w:pStyle w:val="Ingetavstnd1"/>
         <w:rPr>
           <w:rFonts w:asciiTheme="minorHAnsi" w:hAnsiTheme="minorHAnsi" w:cstheme="minorHAnsi"/>
           <w:sz w:val="20"/>
@@ -4764,6 +5075,7 @@
             <w:rFonts w:asciiTheme="minorHAnsi" w:hAnsiTheme="minorHAnsi" w:cstheme="minorHAnsi"/>
             <w:sz w:val="20"/>
             <w:szCs w:val="20"/>
+            <w:lang w:val="en-US"/>
           </w:rPr>
           <w:t>http://localhost:8080/Search4/api/v1/providers/1</w:t>
         </w:r>
@@ -4795,8 +5107,19 @@
           <w:szCs w:val="20"/>
           <w:lang w:val="en-US"/>
         </w:rPr>
-        <w:t>HEADER INFO: Content-Type = application/json</w:t>
-      </w:r>
+        <w:t>HEADER INFO: Content-Type = application/</w:t>
+      </w:r>
+      <w:proofErr w:type="spellStart"/>
+      <w:r>
+        <w:rPr>
+          <w:rFonts w:asciiTheme="minorHAnsi" w:hAnsiTheme="minorHAnsi" w:cstheme="minorHAnsi"/>
+          <w:sz w:val="20"/>
+          <w:szCs w:val="20"/>
+          <w:lang w:val="en-US"/>
+        </w:rPr>
+        <w:t>json</w:t>
+      </w:r>
+      <w:proofErr w:type="spellEnd"/>
     </w:p>
     <w:p>
       <w:pPr>
@@ -4882,7 +5205,27 @@
           <w:lang w:val="en-US"/>
         </w:rPr>
         <w:tab/>
-        <w:t>”name”: ”providerName”</w:t>
+        <w:t>”name”: ”</w:t>
+      </w:r>
+      <w:proofErr w:type="spellStart"/>
+      <w:r>
+        <w:rPr>
+          <w:rFonts w:asciiTheme="minorHAnsi" w:hAnsiTheme="minorHAnsi" w:cstheme="minorHAnsi"/>
+          <w:sz w:val="20"/>
+          <w:szCs w:val="20"/>
+          <w:lang w:val="en-US"/>
+        </w:rPr>
+        <w:t>providerName</w:t>
+      </w:r>
+      <w:proofErr w:type="spellEnd"/>
+      <w:r>
+        <w:rPr>
+          <w:rFonts w:asciiTheme="minorHAnsi" w:hAnsiTheme="minorHAnsi" w:cstheme="minorHAnsi"/>
+          <w:sz w:val="20"/>
+          <w:szCs w:val="20"/>
+          <w:lang w:val="en-US"/>
+        </w:rPr>
+        <w:t>”</w:t>
       </w:r>
     </w:p>
     <w:p>
@@ -4954,9 +5297,2124 @@
     </w:p>
     <w:p>
       <w:pPr>
-        <w:pStyle w:val="NoSpacing"/>
-        <w:rPr>
-          <w:rFonts w:asciiTheme="minorHAnsi" w:hAnsiTheme="minorHAnsi" w:cstheme="minorHAnsi"/>
+        <w:pStyle w:val="Ingetavstnd1"/>
+        <w:rPr>
+          <w:rFonts w:asciiTheme="minorHAnsi" w:hAnsiTheme="minorHAnsi" w:cstheme="minorHAnsi"/>
+          <w:sz w:val="20"/>
+          <w:szCs w:val="20"/>
+          <w:lang w:val="en-US"/>
+        </w:rPr>
+      </w:pPr>
+    </w:p>
+    <w:p>
+      <w:pPr>
+        <w:pStyle w:val="Ingetavstnd"/>
+        <w:rPr>
+          <w:rFonts w:cstheme="minorHAnsi"/>
+          <w:sz w:val="20"/>
+          <w:szCs w:val="20"/>
+          <w:lang w:val="en-US"/>
+        </w:rPr>
+      </w:pPr>
+    </w:p>
+    <w:p>
+      <w:pPr>
+        <w:pStyle w:val="Ingetavstnd"/>
+        <w:rPr>
+          <w:rFonts w:cstheme="minorHAnsi"/>
+          <w:b/>
+          <w:sz w:val="32"/>
+          <w:szCs w:val="20"/>
+          <w:u w:val="single"/>
+        </w:rPr>
+      </w:pPr>
+      <w:proofErr w:type="spellStart"/>
+      <w:r>
+        <w:rPr>
+          <w:rFonts w:cstheme="minorHAnsi"/>
+          <w:b/>
+          <w:sz w:val="32"/>
+          <w:szCs w:val="20"/>
+          <w:u w:val="single"/>
+        </w:rPr>
+        <w:t>Movies</w:t>
+      </w:r>
+      <w:proofErr w:type="spellEnd"/>
+    </w:p>
+    <w:p>
+      <w:pPr>
+        <w:pStyle w:val="Ingetavstnd"/>
+        <w:rPr>
+          <w:rFonts w:cstheme="minorHAnsi"/>
+          <w:sz w:val="20"/>
+          <w:szCs w:val="20"/>
+        </w:rPr>
+      </w:pPr>
+    </w:p>
+    <w:p>
+      <w:pPr>
+        <w:pStyle w:val="Ingetavstnd"/>
+        <w:rPr>
+          <w:rFonts w:cstheme="minorHAnsi"/>
+          <w:sz w:val="20"/>
+          <w:szCs w:val="20"/>
+        </w:rPr>
+      </w:pPr>
+    </w:p>
+    <w:p>
+      <w:pPr>
+        <w:pStyle w:val="Ingetavstnd"/>
+        <w:numPr>
+          <w:ilvl w:val="0"/>
+          <w:numId w:val="1"/>
+        </w:numPr>
+        <w:rPr>
+          <w:rFonts w:cstheme="minorHAnsi"/>
+          <w:sz w:val="24"/>
+          <w:szCs w:val="20"/>
+          <w:lang w:val="en-US"/>
+        </w:rPr>
+      </w:pPr>
+      <w:r>
+        <w:rPr>
+          <w:rFonts w:cstheme="minorHAnsi"/>
+          <w:b/>
+          <w:sz w:val="24"/>
+          <w:szCs w:val="20"/>
+          <w:lang w:val="en-US"/>
+        </w:rPr>
+        <w:t>Return</w:t>
+      </w:r>
+      <w:r>
+        <w:rPr>
+          <w:rFonts w:cstheme="minorHAnsi"/>
+          <w:sz w:val="24"/>
+          <w:szCs w:val="20"/>
+          <w:lang w:val="en-US"/>
+        </w:rPr>
+        <w:t xml:space="preserve"> </w:t>
+      </w:r>
+      <w:r>
+        <w:rPr>
+          <w:rFonts w:cstheme="minorHAnsi"/>
+          <w:b/>
+          <w:sz w:val="24"/>
+          <w:szCs w:val="20"/>
+          <w:lang w:val="en-US"/>
+        </w:rPr>
+        <w:t>one</w:t>
+      </w:r>
+      <w:r>
+        <w:rPr>
+          <w:rFonts w:cstheme="minorHAnsi"/>
+          <w:sz w:val="24"/>
+          <w:szCs w:val="20"/>
+          <w:lang w:val="en-US"/>
+        </w:rPr>
+        <w:t xml:space="preserve"> movie from Search4 based on </w:t>
+      </w:r>
+      <w:r>
+        <w:rPr>
+          <w:rFonts w:cstheme="minorHAnsi"/>
+          <w:b/>
+          <w:sz w:val="24"/>
+          <w:szCs w:val="20"/>
+          <w:lang w:val="en-US"/>
+        </w:rPr>
+        <w:t>id</w:t>
+      </w:r>
+      <w:r>
+        <w:rPr>
+          <w:rFonts w:cstheme="minorHAnsi"/>
+          <w:sz w:val="24"/>
+          <w:szCs w:val="20"/>
+          <w:lang w:val="en-US"/>
+        </w:rPr>
+        <w:t xml:space="preserve"> number:</w:t>
+      </w:r>
+    </w:p>
+    <w:p>
+      <w:pPr>
+        <w:pStyle w:val="Ingetavstnd"/>
+        <w:rPr>
+          <w:rFonts w:cstheme="minorHAnsi"/>
+          <w:sz w:val="20"/>
+          <w:szCs w:val="20"/>
+          <w:lang w:val="en-US"/>
+        </w:rPr>
+      </w:pPr>
+    </w:p>
+    <w:p>
+      <w:pPr>
+        <w:pStyle w:val="Ingetavstnd"/>
+        <w:rPr>
+          <w:rFonts w:cstheme="minorHAnsi"/>
+          <w:sz w:val="20"/>
+          <w:szCs w:val="20"/>
+          <w:lang w:val="en-US"/>
+        </w:rPr>
+      </w:pPr>
+      <w:r>
+        <w:rPr>
+          <w:rFonts w:cstheme="minorHAnsi"/>
+          <w:sz w:val="20"/>
+          <w:szCs w:val="20"/>
+          <w:lang w:val="en-US"/>
+        </w:rPr>
+        <w:t xml:space="preserve">HTTP Method: </w:t>
+      </w:r>
+      <w:r>
+        <w:rPr>
+          <w:rFonts w:cstheme="minorHAnsi"/>
+          <w:sz w:val="20"/>
+          <w:szCs w:val="20"/>
+          <w:lang w:val="en-US"/>
+        </w:rPr>
+        <w:tab/>
+      </w:r>
+      <w:r>
+        <w:rPr>
+          <w:rFonts w:cstheme="minorHAnsi"/>
+          <w:sz w:val="20"/>
+          <w:szCs w:val="20"/>
+          <w:lang w:val="en-US"/>
+        </w:rPr>
+        <w:tab/>
+        <w:t>GET</w:t>
+      </w:r>
+    </w:p>
+    <w:p>
+      <w:pPr>
+        <w:pStyle w:val="Ingetavstnd"/>
+        <w:rPr>
+          <w:rFonts w:cstheme="minorHAnsi"/>
+          <w:sz w:val="20"/>
+          <w:szCs w:val="20"/>
+          <w:lang w:val="en-US"/>
+        </w:rPr>
+      </w:pPr>
+      <w:r>
+        <w:rPr>
+          <w:rFonts w:cstheme="minorHAnsi"/>
+          <w:sz w:val="20"/>
+          <w:szCs w:val="20"/>
+          <w:lang w:val="en-US"/>
+        </w:rPr>
+        <w:tab/>
+      </w:r>
+    </w:p>
+    <w:p>
+      <w:pPr>
+        <w:pStyle w:val="Ingetavstnd"/>
+        <w:rPr>
+          <w:rFonts w:cstheme="minorHAnsi"/>
+          <w:sz w:val="20"/>
+          <w:szCs w:val="20"/>
+          <w:lang w:val="en-US"/>
+        </w:rPr>
+      </w:pPr>
+      <w:r>
+        <w:rPr>
+          <w:rFonts w:cstheme="minorHAnsi"/>
+          <w:sz w:val="20"/>
+          <w:szCs w:val="20"/>
+          <w:lang w:val="en-US"/>
+        </w:rPr>
+        <w:t xml:space="preserve">URL: </w:t>
+      </w:r>
+      <w:r>
+        <w:rPr>
+          <w:rFonts w:cstheme="minorHAnsi"/>
+          <w:sz w:val="20"/>
+          <w:szCs w:val="20"/>
+          <w:lang w:val="en-US"/>
+        </w:rPr>
+        <w:tab/>
+      </w:r>
+      <w:r>
+        <w:rPr>
+          <w:rFonts w:cstheme="minorHAnsi"/>
+          <w:sz w:val="20"/>
+          <w:szCs w:val="20"/>
+          <w:lang w:val="en-US"/>
+        </w:rPr>
+        <w:tab/>
+      </w:r>
+      <w:r>
+        <w:rPr>
+          <w:rFonts w:cstheme="minorHAnsi"/>
+          <w:sz w:val="20"/>
+          <w:szCs w:val="20"/>
+          <w:lang w:val="en-US"/>
+        </w:rPr>
+        <w:tab/>
+        <w:t>{Base API URL}/movies/{id}</w:t>
+      </w:r>
+    </w:p>
+    <w:p>
+      <w:pPr>
+        <w:pStyle w:val="Ingetavstnd"/>
+        <w:rPr>
+          <w:rFonts w:cstheme="minorHAnsi"/>
+          <w:sz w:val="20"/>
+          <w:szCs w:val="20"/>
+          <w:lang w:val="en-US"/>
+        </w:rPr>
+      </w:pPr>
+    </w:p>
+    <w:p>
+      <w:pPr>
+        <w:pStyle w:val="Ingetavstnd"/>
+        <w:rPr>
+          <w:rFonts w:cstheme="minorHAnsi"/>
+          <w:sz w:val="20"/>
+          <w:szCs w:val="20"/>
+          <w:lang w:val="en-US"/>
+        </w:rPr>
+      </w:pPr>
+      <w:r>
+        <w:rPr>
+          <w:rFonts w:cstheme="minorHAnsi"/>
+          <w:sz w:val="20"/>
+          <w:szCs w:val="20"/>
+          <w:lang w:val="en-US"/>
+        </w:rPr>
+        <w:t>Example:</w:t>
+      </w:r>
+      <w:r>
+        <w:rPr>
+          <w:rFonts w:cstheme="minorHAnsi"/>
+          <w:sz w:val="20"/>
+          <w:szCs w:val="20"/>
+          <w:lang w:val="en-US"/>
+        </w:rPr>
+        <w:tab/>
+      </w:r>
+      <w:r>
+        <w:rPr>
+          <w:rFonts w:cstheme="minorHAnsi"/>
+          <w:sz w:val="20"/>
+          <w:szCs w:val="20"/>
+          <w:lang w:val="en-US"/>
+        </w:rPr>
+        <w:tab/>
+        <w:t xml:space="preserve"> http://localhost:8080/Search4/api/v1/movies/1</w:t>
+      </w:r>
+    </w:p>
+    <w:p>
+      <w:pPr>
+        <w:pStyle w:val="Ingetavstnd"/>
+        <w:rPr>
+          <w:rFonts w:cstheme="minorHAnsi"/>
+          <w:sz w:val="20"/>
+          <w:szCs w:val="20"/>
+          <w:lang w:val="en-US"/>
+        </w:rPr>
+      </w:pPr>
+    </w:p>
+    <w:p>
+      <w:pPr>
+        <w:pStyle w:val="Ingetavstnd"/>
+        <w:rPr>
+          <w:rFonts w:cstheme="minorHAnsi"/>
+          <w:sz w:val="20"/>
+          <w:szCs w:val="20"/>
+          <w:lang w:val="en-US"/>
+        </w:rPr>
+      </w:pPr>
+      <w:r>
+        <w:rPr>
+          <w:rFonts w:cstheme="minorHAnsi"/>
+          <w:sz w:val="20"/>
+          <w:szCs w:val="20"/>
+          <w:lang w:val="en-US"/>
+        </w:rPr>
+        <w:t>Returns:</w:t>
+      </w:r>
+      <w:r>
+        <w:rPr>
+          <w:rFonts w:cstheme="minorHAnsi"/>
+          <w:sz w:val="20"/>
+          <w:szCs w:val="20"/>
+          <w:lang w:val="en-US"/>
+        </w:rPr>
+        <w:tab/>
+      </w:r>
+      <w:r>
+        <w:rPr>
+          <w:rFonts w:cstheme="minorHAnsi"/>
+          <w:sz w:val="20"/>
+          <w:szCs w:val="20"/>
+          <w:lang w:val="en-US"/>
+        </w:rPr>
+        <w:tab/>
+        <w:t>JSON movie</w:t>
+      </w:r>
+    </w:p>
+    <w:p>
+      <w:pPr>
+        <w:pStyle w:val="Ingetavstnd"/>
+        <w:rPr>
+          <w:rFonts w:cstheme="minorHAnsi"/>
+          <w:sz w:val="20"/>
+          <w:szCs w:val="20"/>
+          <w:lang w:val="en-US"/>
+        </w:rPr>
+      </w:pPr>
+    </w:p>
+    <w:p>
+      <w:pPr>
+        <w:pStyle w:val="Ingetavstnd"/>
+        <w:rPr>
+          <w:rFonts w:cstheme="minorHAnsi"/>
+          <w:sz w:val="20"/>
+          <w:szCs w:val="20"/>
+        </w:rPr>
+      </w:pPr>
+    </w:p>
+    <w:p>
+      <w:pPr>
+        <w:pStyle w:val="Ingetavstnd"/>
+        <w:rPr>
+          <w:rFonts w:cstheme="minorHAnsi"/>
+          <w:sz w:val="20"/>
+          <w:szCs w:val="20"/>
+        </w:rPr>
+      </w:pPr>
+    </w:p>
+    <w:p>
+      <w:pPr>
+        <w:pStyle w:val="Ingetavstnd"/>
+        <w:rPr>
+          <w:rFonts w:cstheme="minorHAnsi"/>
+          <w:sz w:val="20"/>
+          <w:szCs w:val="20"/>
+        </w:rPr>
+      </w:pPr>
+    </w:p>
+    <w:p>
+      <w:pPr>
+        <w:pStyle w:val="Ingetavstnd"/>
+        <w:rPr>
+          <w:rFonts w:cstheme="minorHAnsi"/>
+          <w:sz w:val="20"/>
+          <w:szCs w:val="20"/>
+        </w:rPr>
+      </w:pPr>
+    </w:p>
+    <w:p>
+      <w:pPr>
+        <w:pStyle w:val="Ingetavstnd"/>
+        <w:rPr>
+          <w:rFonts w:cstheme="minorHAnsi"/>
+          <w:sz w:val="20"/>
+          <w:szCs w:val="20"/>
+        </w:rPr>
+      </w:pPr>
+    </w:p>
+    <w:p>
+      <w:pPr>
+        <w:pStyle w:val="Ingetavstnd"/>
+        <w:rPr>
+          <w:rFonts w:cstheme="minorHAnsi"/>
+          <w:sz w:val="20"/>
+          <w:szCs w:val="20"/>
+        </w:rPr>
+      </w:pPr>
+    </w:p>
+    <w:p>
+      <w:pPr>
+        <w:pStyle w:val="Ingetavstnd"/>
+        <w:numPr>
+          <w:ilvl w:val="0"/>
+          <w:numId w:val="1"/>
+        </w:numPr>
+        <w:rPr>
+          <w:rFonts w:cstheme="minorHAnsi"/>
+          <w:sz w:val="24"/>
+          <w:szCs w:val="20"/>
+          <w:lang w:val="en-US"/>
+        </w:rPr>
+      </w:pPr>
+      <w:r>
+        <w:rPr>
+          <w:rFonts w:cstheme="minorHAnsi"/>
+          <w:b/>
+          <w:sz w:val="24"/>
+          <w:szCs w:val="20"/>
+          <w:lang w:val="en-US"/>
+        </w:rPr>
+        <w:lastRenderedPageBreak/>
+        <w:t>Return</w:t>
+      </w:r>
+      <w:r>
+        <w:rPr>
+          <w:rFonts w:cstheme="minorHAnsi"/>
+          <w:sz w:val="24"/>
+          <w:szCs w:val="20"/>
+          <w:lang w:val="en-US"/>
+        </w:rPr>
+        <w:t xml:space="preserve"> </w:t>
+      </w:r>
+      <w:r>
+        <w:rPr>
+          <w:rFonts w:cstheme="minorHAnsi"/>
+          <w:b/>
+          <w:sz w:val="24"/>
+          <w:szCs w:val="20"/>
+          <w:lang w:val="en-US"/>
+        </w:rPr>
+        <w:t>all</w:t>
+      </w:r>
+      <w:r>
+        <w:rPr>
+          <w:rFonts w:cstheme="minorHAnsi"/>
+          <w:sz w:val="24"/>
+          <w:szCs w:val="20"/>
+          <w:lang w:val="en-US"/>
+        </w:rPr>
+        <w:t xml:space="preserve"> movies on Search4:</w:t>
+      </w:r>
+    </w:p>
+    <w:p>
+      <w:pPr>
+        <w:pStyle w:val="Ingetavstnd"/>
+        <w:rPr>
+          <w:rFonts w:cstheme="minorHAnsi"/>
+          <w:sz w:val="20"/>
+          <w:szCs w:val="20"/>
+          <w:lang w:val="en-US"/>
+        </w:rPr>
+      </w:pPr>
+    </w:p>
+    <w:p>
+      <w:pPr>
+        <w:pStyle w:val="Ingetavstnd"/>
+        <w:rPr>
+          <w:rFonts w:cstheme="minorHAnsi"/>
+          <w:sz w:val="20"/>
+          <w:szCs w:val="20"/>
+          <w:lang w:val="en-US"/>
+        </w:rPr>
+      </w:pPr>
+      <w:r>
+        <w:rPr>
+          <w:rFonts w:cstheme="minorHAnsi"/>
+          <w:sz w:val="20"/>
+          <w:szCs w:val="20"/>
+          <w:lang w:val="en-US"/>
+        </w:rPr>
+        <w:t xml:space="preserve">HTTP Method: </w:t>
+      </w:r>
+      <w:r>
+        <w:rPr>
+          <w:rFonts w:cstheme="minorHAnsi"/>
+          <w:sz w:val="20"/>
+          <w:szCs w:val="20"/>
+          <w:lang w:val="en-US"/>
+        </w:rPr>
+        <w:tab/>
+      </w:r>
+      <w:r>
+        <w:rPr>
+          <w:rFonts w:cstheme="minorHAnsi"/>
+          <w:sz w:val="20"/>
+          <w:szCs w:val="20"/>
+          <w:lang w:val="en-US"/>
+        </w:rPr>
+        <w:tab/>
+        <w:t>GET</w:t>
+      </w:r>
+    </w:p>
+    <w:p>
+      <w:pPr>
+        <w:pStyle w:val="Ingetavstnd"/>
+        <w:rPr>
+          <w:rFonts w:cstheme="minorHAnsi"/>
+          <w:sz w:val="20"/>
+          <w:szCs w:val="20"/>
+          <w:lang w:val="en-US"/>
+        </w:rPr>
+      </w:pPr>
+      <w:r>
+        <w:rPr>
+          <w:rFonts w:cstheme="minorHAnsi"/>
+          <w:sz w:val="20"/>
+          <w:szCs w:val="20"/>
+          <w:lang w:val="en-US"/>
+        </w:rPr>
+        <w:tab/>
+      </w:r>
+    </w:p>
+    <w:p>
+      <w:pPr>
+        <w:pStyle w:val="Ingetavstnd"/>
+        <w:rPr>
+          <w:rFonts w:cstheme="minorHAnsi"/>
+          <w:sz w:val="20"/>
+          <w:szCs w:val="20"/>
+          <w:lang w:val="en-US"/>
+        </w:rPr>
+      </w:pPr>
+      <w:r>
+        <w:rPr>
+          <w:rFonts w:cstheme="minorHAnsi"/>
+          <w:sz w:val="20"/>
+          <w:szCs w:val="20"/>
+          <w:lang w:val="en-US"/>
+        </w:rPr>
+        <w:t xml:space="preserve">URL: </w:t>
+      </w:r>
+      <w:r>
+        <w:rPr>
+          <w:rFonts w:cstheme="minorHAnsi"/>
+          <w:sz w:val="20"/>
+          <w:szCs w:val="20"/>
+          <w:lang w:val="en-US"/>
+        </w:rPr>
+        <w:tab/>
+      </w:r>
+      <w:r>
+        <w:rPr>
+          <w:rFonts w:cstheme="minorHAnsi"/>
+          <w:sz w:val="20"/>
+          <w:szCs w:val="20"/>
+          <w:lang w:val="en-US"/>
+        </w:rPr>
+        <w:tab/>
+      </w:r>
+      <w:r>
+        <w:rPr>
+          <w:rFonts w:cstheme="minorHAnsi"/>
+          <w:sz w:val="20"/>
+          <w:szCs w:val="20"/>
+          <w:lang w:val="en-US"/>
+        </w:rPr>
+        <w:tab/>
+        <w:t>{Base API URL}/</w:t>
+      </w:r>
+      <w:proofErr w:type="spellStart"/>
+      <w:r>
+        <w:rPr>
+          <w:rFonts w:cstheme="minorHAnsi"/>
+          <w:sz w:val="20"/>
+          <w:szCs w:val="20"/>
+          <w:lang w:val="en-US"/>
+        </w:rPr>
+        <w:t>getallmovies</w:t>
+      </w:r>
+      <w:proofErr w:type="spellEnd"/>
+    </w:p>
+    <w:p>
+      <w:pPr>
+        <w:pStyle w:val="Ingetavstnd"/>
+        <w:rPr>
+          <w:rFonts w:cstheme="minorHAnsi"/>
+          <w:sz w:val="20"/>
+          <w:szCs w:val="20"/>
+          <w:lang w:val="en-US"/>
+        </w:rPr>
+      </w:pPr>
+    </w:p>
+    <w:p>
+      <w:pPr>
+        <w:pStyle w:val="Ingetavstnd"/>
+        <w:rPr>
+          <w:rFonts w:cstheme="minorHAnsi"/>
+          <w:sz w:val="20"/>
+          <w:szCs w:val="20"/>
+          <w:lang w:val="en-US"/>
+        </w:rPr>
+      </w:pPr>
+      <w:r>
+        <w:rPr>
+          <w:rFonts w:cstheme="minorHAnsi"/>
+          <w:sz w:val="20"/>
+          <w:szCs w:val="20"/>
+          <w:lang w:val="en-US"/>
+        </w:rPr>
+        <w:t>Example:</w:t>
+      </w:r>
+      <w:r>
+        <w:rPr>
+          <w:rFonts w:cstheme="minorHAnsi"/>
+          <w:sz w:val="20"/>
+          <w:szCs w:val="20"/>
+          <w:lang w:val="en-US"/>
+        </w:rPr>
+        <w:tab/>
+      </w:r>
+      <w:r>
+        <w:rPr>
+          <w:rFonts w:cstheme="minorHAnsi"/>
+          <w:sz w:val="20"/>
+          <w:szCs w:val="20"/>
+          <w:lang w:val="en-US"/>
+        </w:rPr>
+        <w:tab/>
+        <w:t xml:space="preserve"> http://localhost:8080/Search4/api/v1/getallmovies</w:t>
+      </w:r>
+    </w:p>
+    <w:p>
+      <w:pPr>
+        <w:pStyle w:val="Ingetavstnd"/>
+        <w:rPr>
+          <w:rFonts w:cstheme="minorHAnsi"/>
+          <w:sz w:val="20"/>
+          <w:szCs w:val="20"/>
+          <w:lang w:val="en-US"/>
+        </w:rPr>
+      </w:pPr>
+    </w:p>
+    <w:p>
+      <w:pPr>
+        <w:pStyle w:val="Ingetavstnd"/>
+        <w:rPr>
+          <w:rFonts w:cstheme="minorHAnsi"/>
+          <w:sz w:val="20"/>
+          <w:szCs w:val="20"/>
+          <w:lang w:val="en-US"/>
+        </w:rPr>
+      </w:pPr>
+      <w:r>
+        <w:rPr>
+          <w:rFonts w:cstheme="minorHAnsi"/>
+          <w:sz w:val="20"/>
+          <w:szCs w:val="20"/>
+          <w:lang w:val="en-US"/>
+        </w:rPr>
+        <w:t>Returns:</w:t>
+      </w:r>
+      <w:r>
+        <w:rPr>
+          <w:rFonts w:cstheme="minorHAnsi"/>
+          <w:sz w:val="20"/>
+          <w:szCs w:val="20"/>
+          <w:lang w:val="en-US"/>
+        </w:rPr>
+        <w:tab/>
+      </w:r>
+      <w:r>
+        <w:rPr>
+          <w:rFonts w:cstheme="minorHAnsi"/>
+          <w:sz w:val="20"/>
+          <w:szCs w:val="20"/>
+          <w:lang w:val="en-US"/>
+        </w:rPr>
+        <w:tab/>
+        <w:t>JSON List of movies</w:t>
+      </w:r>
+    </w:p>
+    <w:p>
+      <w:pPr>
+        <w:pStyle w:val="Ingetavstnd"/>
+        <w:rPr>
+          <w:rFonts w:cstheme="minorHAnsi"/>
+          <w:sz w:val="20"/>
+          <w:szCs w:val="20"/>
+          <w:lang w:val="en-US"/>
+        </w:rPr>
+      </w:pPr>
+    </w:p>
+    <w:p>
+      <w:pPr>
+        <w:pStyle w:val="Ingetavstnd"/>
+        <w:rPr>
+          <w:rFonts w:cstheme="minorHAnsi"/>
+          <w:sz w:val="20"/>
+          <w:szCs w:val="20"/>
+          <w:lang w:val="en-US"/>
+        </w:rPr>
+      </w:pPr>
+    </w:p>
+    <w:p>
+      <w:pPr>
+        <w:pStyle w:val="Ingetavstnd"/>
+        <w:numPr>
+          <w:ilvl w:val="0"/>
+          <w:numId w:val="1"/>
+        </w:numPr>
+        <w:rPr>
+          <w:rFonts w:cstheme="minorHAnsi"/>
+          <w:sz w:val="24"/>
+          <w:szCs w:val="20"/>
+          <w:lang w:val="en-US"/>
+        </w:rPr>
+      </w:pPr>
+      <w:r>
+        <w:rPr>
+          <w:rFonts w:cstheme="minorHAnsi"/>
+          <w:b/>
+          <w:sz w:val="24"/>
+          <w:szCs w:val="20"/>
+          <w:lang w:val="en-US"/>
+        </w:rPr>
+        <w:t>Return</w:t>
+      </w:r>
+      <w:r>
+        <w:rPr>
+          <w:rFonts w:cstheme="minorHAnsi"/>
+          <w:sz w:val="24"/>
+          <w:szCs w:val="20"/>
+          <w:lang w:val="en-US"/>
+        </w:rPr>
+        <w:t xml:space="preserve"> list of</w:t>
+      </w:r>
+      <w:r>
+        <w:rPr>
+          <w:rFonts w:cstheme="minorHAnsi"/>
+          <w:b/>
+          <w:sz w:val="24"/>
+          <w:szCs w:val="20"/>
+          <w:lang w:val="en-US"/>
+        </w:rPr>
+        <w:t xml:space="preserve"> </w:t>
+      </w:r>
+      <w:r>
+        <w:rPr>
+          <w:rFonts w:cstheme="minorHAnsi"/>
+          <w:sz w:val="24"/>
+          <w:szCs w:val="20"/>
+          <w:lang w:val="en-US"/>
+        </w:rPr>
+        <w:t>movies from Search4 based on search</w:t>
+      </w:r>
+      <w:r>
+        <w:rPr>
+          <w:rFonts w:cstheme="minorHAnsi"/>
+          <w:b/>
+          <w:sz w:val="24"/>
+          <w:szCs w:val="20"/>
+          <w:lang w:val="en-US"/>
+        </w:rPr>
+        <w:t xml:space="preserve"> value </w:t>
+      </w:r>
+      <w:r>
+        <w:rPr>
+          <w:rFonts w:cstheme="minorHAnsi"/>
+          <w:sz w:val="24"/>
+          <w:szCs w:val="20"/>
+          <w:lang w:val="en-US"/>
+        </w:rPr>
+        <w:t xml:space="preserve">in an </w:t>
+      </w:r>
+      <w:r>
+        <w:rPr>
+          <w:rFonts w:cstheme="minorHAnsi"/>
+          <w:b/>
+          <w:sz w:val="24"/>
+          <w:szCs w:val="20"/>
+          <w:lang w:val="en-US"/>
+        </w:rPr>
+        <w:t xml:space="preserve">ascending title </w:t>
+      </w:r>
+      <w:r>
+        <w:rPr>
+          <w:rFonts w:cstheme="minorHAnsi"/>
+          <w:sz w:val="24"/>
+          <w:szCs w:val="20"/>
+          <w:lang w:val="en-US"/>
+        </w:rPr>
+        <w:t>order</w:t>
+      </w:r>
+    </w:p>
+    <w:p>
+      <w:pPr>
+        <w:pStyle w:val="Ingetavstnd"/>
+        <w:rPr>
+          <w:rFonts w:cstheme="minorHAnsi"/>
+          <w:sz w:val="20"/>
+          <w:szCs w:val="20"/>
+          <w:lang w:val="en-US"/>
+        </w:rPr>
+      </w:pPr>
+    </w:p>
+    <w:p>
+      <w:pPr>
+        <w:pStyle w:val="Ingetavstnd"/>
+        <w:rPr>
+          <w:rFonts w:cstheme="minorHAnsi"/>
+          <w:sz w:val="20"/>
+          <w:szCs w:val="20"/>
+          <w:lang w:val="en-US"/>
+        </w:rPr>
+      </w:pPr>
+      <w:r>
+        <w:rPr>
+          <w:rFonts w:cstheme="minorHAnsi"/>
+          <w:sz w:val="20"/>
+          <w:szCs w:val="20"/>
+          <w:lang w:val="en-US"/>
+        </w:rPr>
+        <w:t xml:space="preserve">HTTP Method: </w:t>
+      </w:r>
+      <w:r>
+        <w:rPr>
+          <w:rFonts w:cstheme="minorHAnsi"/>
+          <w:sz w:val="20"/>
+          <w:szCs w:val="20"/>
+          <w:lang w:val="en-US"/>
+        </w:rPr>
+        <w:tab/>
+      </w:r>
+      <w:r>
+        <w:rPr>
+          <w:rFonts w:cstheme="minorHAnsi"/>
+          <w:sz w:val="20"/>
+          <w:szCs w:val="20"/>
+          <w:lang w:val="en-US"/>
+        </w:rPr>
+        <w:tab/>
+        <w:t>GET</w:t>
+      </w:r>
+    </w:p>
+    <w:p>
+      <w:pPr>
+        <w:pStyle w:val="Ingetavstnd"/>
+        <w:rPr>
+          <w:rFonts w:cstheme="minorHAnsi"/>
+          <w:sz w:val="20"/>
+          <w:szCs w:val="20"/>
+          <w:lang w:val="en-US"/>
+        </w:rPr>
+      </w:pPr>
+      <w:r>
+        <w:rPr>
+          <w:rFonts w:cstheme="minorHAnsi"/>
+          <w:sz w:val="20"/>
+          <w:szCs w:val="20"/>
+          <w:lang w:val="en-US"/>
+        </w:rPr>
+        <w:tab/>
+      </w:r>
+    </w:p>
+    <w:p>
+      <w:pPr>
+        <w:pStyle w:val="Ingetavstnd"/>
+        <w:rPr>
+          <w:rFonts w:cstheme="minorHAnsi"/>
+          <w:sz w:val="20"/>
+          <w:szCs w:val="20"/>
+          <w:lang w:val="en-US"/>
+        </w:rPr>
+      </w:pPr>
+      <w:r>
+        <w:rPr>
+          <w:rFonts w:cstheme="minorHAnsi"/>
+          <w:sz w:val="20"/>
+          <w:szCs w:val="20"/>
+          <w:lang w:val="en-US"/>
+        </w:rPr>
+        <w:t xml:space="preserve">URL: </w:t>
+      </w:r>
+      <w:r>
+        <w:rPr>
+          <w:rFonts w:cstheme="minorHAnsi"/>
+          <w:sz w:val="20"/>
+          <w:szCs w:val="20"/>
+          <w:lang w:val="en-US"/>
+        </w:rPr>
+        <w:tab/>
+      </w:r>
+      <w:r>
+        <w:rPr>
+          <w:rFonts w:cstheme="minorHAnsi"/>
+          <w:sz w:val="20"/>
+          <w:szCs w:val="20"/>
+          <w:lang w:val="en-US"/>
+        </w:rPr>
+        <w:tab/>
+      </w:r>
+      <w:r>
+        <w:rPr>
+          <w:rFonts w:cstheme="minorHAnsi"/>
+          <w:sz w:val="20"/>
+          <w:szCs w:val="20"/>
+          <w:lang w:val="en-US"/>
+        </w:rPr>
+        <w:tab/>
+        <w:t>{Base API URL}/movies/title/</w:t>
+      </w:r>
+      <w:proofErr w:type="spellStart"/>
+      <w:r>
+        <w:rPr>
+          <w:rFonts w:cstheme="minorHAnsi"/>
+          <w:sz w:val="20"/>
+          <w:szCs w:val="20"/>
+          <w:lang w:val="en-US"/>
+        </w:rPr>
+        <w:t>asc</w:t>
+      </w:r>
+      <w:proofErr w:type="spellEnd"/>
+      <w:r>
+        <w:rPr>
+          <w:rFonts w:cstheme="minorHAnsi"/>
+          <w:sz w:val="20"/>
+          <w:szCs w:val="20"/>
+          <w:lang w:val="en-US"/>
+        </w:rPr>
+        <w:t>/{value}</w:t>
+      </w:r>
+    </w:p>
+    <w:p>
+      <w:pPr>
+        <w:pStyle w:val="Ingetavstnd"/>
+        <w:rPr>
+          <w:rFonts w:cstheme="minorHAnsi"/>
+          <w:sz w:val="20"/>
+          <w:szCs w:val="20"/>
+          <w:lang w:val="en-US"/>
+        </w:rPr>
+      </w:pPr>
+    </w:p>
+    <w:p>
+      <w:pPr>
+        <w:pStyle w:val="Ingetavstnd"/>
+        <w:rPr>
+          <w:rFonts w:cstheme="minorHAnsi"/>
+          <w:sz w:val="20"/>
+          <w:szCs w:val="20"/>
+          <w:lang w:val="en-US"/>
+        </w:rPr>
+      </w:pPr>
+      <w:r>
+        <w:rPr>
+          <w:rFonts w:cstheme="minorHAnsi"/>
+          <w:sz w:val="20"/>
+          <w:szCs w:val="20"/>
+          <w:lang w:val="en-US"/>
+        </w:rPr>
+        <w:t>Example:</w:t>
+      </w:r>
+      <w:r>
+        <w:rPr>
+          <w:rFonts w:cstheme="minorHAnsi"/>
+          <w:sz w:val="20"/>
+          <w:szCs w:val="20"/>
+          <w:lang w:val="en-US"/>
+        </w:rPr>
+        <w:tab/>
+      </w:r>
+      <w:r>
+        <w:rPr>
+          <w:rFonts w:cstheme="minorHAnsi"/>
+          <w:sz w:val="20"/>
+          <w:szCs w:val="20"/>
+          <w:lang w:val="en-US"/>
+        </w:rPr>
+        <w:tab/>
+        <w:t xml:space="preserve"> http://localhost:8080/Search4/api/v1/movies/title/asc/cowboys</w:t>
+      </w:r>
+    </w:p>
+    <w:p>
+      <w:pPr>
+        <w:pStyle w:val="Ingetavstnd"/>
+        <w:rPr>
+          <w:rFonts w:cstheme="minorHAnsi"/>
+          <w:sz w:val="20"/>
+          <w:szCs w:val="20"/>
+          <w:lang w:val="en-US"/>
+        </w:rPr>
+      </w:pPr>
+    </w:p>
+    <w:p>
+      <w:pPr>
+        <w:pStyle w:val="Ingetavstnd"/>
+        <w:rPr>
+          <w:rFonts w:cstheme="minorHAnsi"/>
+          <w:sz w:val="20"/>
+          <w:szCs w:val="20"/>
+          <w:lang w:val="en-US"/>
+        </w:rPr>
+      </w:pPr>
+      <w:r>
+        <w:rPr>
+          <w:rFonts w:cstheme="minorHAnsi"/>
+          <w:sz w:val="20"/>
+          <w:szCs w:val="20"/>
+          <w:lang w:val="en-US"/>
+        </w:rPr>
+        <w:t>Returns:</w:t>
+      </w:r>
+      <w:r>
+        <w:rPr>
+          <w:rFonts w:cstheme="minorHAnsi"/>
+          <w:sz w:val="20"/>
+          <w:szCs w:val="20"/>
+          <w:lang w:val="en-US"/>
+        </w:rPr>
+        <w:tab/>
+      </w:r>
+      <w:r>
+        <w:rPr>
+          <w:rFonts w:cstheme="minorHAnsi"/>
+          <w:sz w:val="20"/>
+          <w:szCs w:val="20"/>
+          <w:lang w:val="en-US"/>
+        </w:rPr>
+        <w:tab/>
+        <w:t>JSON list of movies</w:t>
+      </w:r>
+    </w:p>
+    <w:p>
+      <w:pPr>
+        <w:pStyle w:val="Ingetavstnd"/>
+        <w:rPr>
+          <w:rFonts w:cstheme="minorHAnsi"/>
+          <w:sz w:val="20"/>
+          <w:szCs w:val="20"/>
+          <w:lang w:val="en-US"/>
+        </w:rPr>
+      </w:pPr>
+    </w:p>
+    <w:p>
+      <w:pPr>
+        <w:pStyle w:val="Ingetavstnd"/>
+        <w:rPr>
+          <w:rFonts w:cstheme="minorHAnsi"/>
+          <w:sz w:val="20"/>
+          <w:szCs w:val="20"/>
+          <w:lang w:val="en-US"/>
+        </w:rPr>
+      </w:pPr>
+    </w:p>
+    <w:p>
+      <w:pPr>
+        <w:pStyle w:val="Ingetavstnd"/>
+        <w:numPr>
+          <w:ilvl w:val="0"/>
+          <w:numId w:val="1"/>
+        </w:numPr>
+        <w:rPr>
+          <w:rFonts w:cstheme="minorHAnsi"/>
+          <w:b/>
+          <w:sz w:val="24"/>
+          <w:szCs w:val="20"/>
+          <w:lang w:val="en-US"/>
+        </w:rPr>
+      </w:pPr>
+      <w:r>
+        <w:rPr>
+          <w:rFonts w:cstheme="minorHAnsi"/>
+          <w:b/>
+          <w:sz w:val="24"/>
+          <w:szCs w:val="20"/>
+          <w:lang w:val="en-US"/>
+        </w:rPr>
+        <w:t>Return</w:t>
+      </w:r>
+      <w:r>
+        <w:rPr>
+          <w:rFonts w:cstheme="minorHAnsi"/>
+          <w:sz w:val="24"/>
+          <w:szCs w:val="20"/>
+          <w:lang w:val="en-US"/>
+        </w:rPr>
+        <w:t xml:space="preserve"> list of</w:t>
+      </w:r>
+      <w:r>
+        <w:rPr>
+          <w:rFonts w:cstheme="minorHAnsi"/>
+          <w:b/>
+          <w:sz w:val="24"/>
+          <w:szCs w:val="20"/>
+          <w:lang w:val="en-US"/>
+        </w:rPr>
+        <w:t xml:space="preserve"> </w:t>
+      </w:r>
+      <w:r>
+        <w:rPr>
+          <w:rFonts w:cstheme="minorHAnsi"/>
+          <w:sz w:val="24"/>
+          <w:szCs w:val="20"/>
+          <w:lang w:val="en-US"/>
+        </w:rPr>
+        <w:t>movies from Search4 based on search</w:t>
+      </w:r>
+      <w:r>
+        <w:rPr>
+          <w:rFonts w:cstheme="minorHAnsi"/>
+          <w:b/>
+          <w:sz w:val="24"/>
+          <w:szCs w:val="20"/>
+          <w:lang w:val="en-US"/>
+        </w:rPr>
+        <w:t xml:space="preserve"> value </w:t>
+      </w:r>
+      <w:r>
+        <w:rPr>
+          <w:rFonts w:cstheme="minorHAnsi"/>
+          <w:sz w:val="24"/>
+          <w:szCs w:val="20"/>
+          <w:lang w:val="en-US"/>
+        </w:rPr>
+        <w:t xml:space="preserve">in a </w:t>
+      </w:r>
+      <w:r>
+        <w:rPr>
+          <w:rFonts w:cstheme="minorHAnsi"/>
+          <w:b/>
+          <w:sz w:val="24"/>
+          <w:szCs w:val="20"/>
+          <w:lang w:val="en-US"/>
+        </w:rPr>
+        <w:t xml:space="preserve">descending title </w:t>
+      </w:r>
+      <w:r>
+        <w:rPr>
+          <w:rFonts w:cstheme="minorHAnsi"/>
+          <w:sz w:val="24"/>
+          <w:szCs w:val="20"/>
+          <w:lang w:val="en-US"/>
+        </w:rPr>
+        <w:t>order</w:t>
+      </w:r>
+    </w:p>
+    <w:p>
+      <w:pPr>
+        <w:pStyle w:val="Ingetavstnd"/>
+        <w:rPr>
+          <w:rFonts w:cstheme="minorHAnsi"/>
+          <w:sz w:val="20"/>
+          <w:szCs w:val="20"/>
+          <w:lang w:val="en-US"/>
+        </w:rPr>
+      </w:pPr>
+    </w:p>
+    <w:p>
+      <w:pPr>
+        <w:pStyle w:val="Ingetavstnd"/>
+        <w:rPr>
+          <w:rFonts w:cstheme="minorHAnsi"/>
+          <w:sz w:val="20"/>
+          <w:szCs w:val="20"/>
+          <w:lang w:val="en-US"/>
+        </w:rPr>
+      </w:pPr>
+      <w:r>
+        <w:rPr>
+          <w:rFonts w:cstheme="minorHAnsi"/>
+          <w:sz w:val="20"/>
+          <w:szCs w:val="20"/>
+          <w:lang w:val="en-US"/>
+        </w:rPr>
+        <w:t xml:space="preserve">HTTP Method: </w:t>
+      </w:r>
+      <w:r>
+        <w:rPr>
+          <w:rFonts w:cstheme="minorHAnsi"/>
+          <w:sz w:val="20"/>
+          <w:szCs w:val="20"/>
+          <w:lang w:val="en-US"/>
+        </w:rPr>
+        <w:tab/>
+      </w:r>
+      <w:r>
+        <w:rPr>
+          <w:rFonts w:cstheme="minorHAnsi"/>
+          <w:sz w:val="20"/>
+          <w:szCs w:val="20"/>
+          <w:lang w:val="en-US"/>
+        </w:rPr>
+        <w:tab/>
+        <w:t>GET</w:t>
+      </w:r>
+    </w:p>
+    <w:p>
+      <w:pPr>
+        <w:pStyle w:val="Ingetavstnd"/>
+        <w:rPr>
+          <w:rFonts w:cstheme="minorHAnsi"/>
+          <w:sz w:val="20"/>
+          <w:szCs w:val="20"/>
+          <w:lang w:val="en-US"/>
+        </w:rPr>
+      </w:pPr>
+      <w:r>
+        <w:rPr>
+          <w:rFonts w:cstheme="minorHAnsi"/>
+          <w:sz w:val="20"/>
+          <w:szCs w:val="20"/>
+          <w:lang w:val="en-US"/>
+        </w:rPr>
+        <w:tab/>
+      </w:r>
+    </w:p>
+    <w:p>
+      <w:pPr>
+        <w:pStyle w:val="Ingetavstnd"/>
+        <w:rPr>
+          <w:rFonts w:cstheme="minorHAnsi"/>
+          <w:sz w:val="20"/>
+          <w:szCs w:val="20"/>
+          <w:lang w:val="en-US"/>
+        </w:rPr>
+      </w:pPr>
+      <w:r>
+        <w:rPr>
+          <w:rFonts w:cstheme="minorHAnsi"/>
+          <w:sz w:val="20"/>
+          <w:szCs w:val="20"/>
+          <w:lang w:val="en-US"/>
+        </w:rPr>
+        <w:t xml:space="preserve">URL: </w:t>
+      </w:r>
+      <w:r>
+        <w:rPr>
+          <w:rFonts w:cstheme="minorHAnsi"/>
+          <w:sz w:val="20"/>
+          <w:szCs w:val="20"/>
+          <w:lang w:val="en-US"/>
+        </w:rPr>
+        <w:tab/>
+      </w:r>
+      <w:r>
+        <w:rPr>
+          <w:rFonts w:cstheme="minorHAnsi"/>
+          <w:sz w:val="20"/>
+          <w:szCs w:val="20"/>
+          <w:lang w:val="en-US"/>
+        </w:rPr>
+        <w:tab/>
+      </w:r>
+      <w:r>
+        <w:rPr>
+          <w:rFonts w:cstheme="minorHAnsi"/>
+          <w:sz w:val="20"/>
+          <w:szCs w:val="20"/>
+          <w:lang w:val="en-US"/>
+        </w:rPr>
+        <w:tab/>
+        <w:t>{Base API URL}/movies/title/</w:t>
+      </w:r>
+      <w:proofErr w:type="spellStart"/>
+      <w:r>
+        <w:rPr>
+          <w:rFonts w:cstheme="minorHAnsi"/>
+          <w:sz w:val="20"/>
+          <w:szCs w:val="20"/>
+          <w:lang w:val="en-US"/>
+        </w:rPr>
+        <w:t>desc</w:t>
+      </w:r>
+      <w:proofErr w:type="spellEnd"/>
+      <w:r>
+        <w:rPr>
+          <w:rFonts w:cstheme="minorHAnsi"/>
+          <w:sz w:val="20"/>
+          <w:szCs w:val="20"/>
+          <w:lang w:val="en-US"/>
+        </w:rPr>
+        <w:t>/{value}</w:t>
+      </w:r>
+    </w:p>
+    <w:p>
+      <w:pPr>
+        <w:pStyle w:val="Ingetavstnd"/>
+        <w:rPr>
+          <w:rFonts w:cstheme="minorHAnsi"/>
+          <w:sz w:val="20"/>
+          <w:szCs w:val="20"/>
+          <w:lang w:val="en-US"/>
+        </w:rPr>
+      </w:pPr>
+    </w:p>
+    <w:p>
+      <w:pPr>
+        <w:pStyle w:val="Ingetavstnd"/>
+        <w:rPr>
+          <w:rFonts w:cstheme="minorHAnsi"/>
+          <w:sz w:val="20"/>
+          <w:szCs w:val="20"/>
+          <w:lang w:val="en-US"/>
+        </w:rPr>
+      </w:pPr>
+      <w:r>
+        <w:rPr>
+          <w:rFonts w:cstheme="minorHAnsi"/>
+          <w:sz w:val="20"/>
+          <w:szCs w:val="20"/>
+          <w:lang w:val="en-US"/>
+        </w:rPr>
+        <w:t>Example:</w:t>
+      </w:r>
+      <w:r>
+        <w:rPr>
+          <w:rFonts w:cstheme="minorHAnsi"/>
+          <w:sz w:val="20"/>
+          <w:szCs w:val="20"/>
+          <w:lang w:val="en-US"/>
+        </w:rPr>
+        <w:tab/>
+      </w:r>
+      <w:r>
+        <w:rPr>
+          <w:rFonts w:cstheme="minorHAnsi"/>
+          <w:sz w:val="20"/>
+          <w:szCs w:val="20"/>
+          <w:lang w:val="en-US"/>
+        </w:rPr>
+        <w:tab/>
+        <w:t xml:space="preserve"> http://localhost:8080/Search4/api/v1/movies/title/desc/cowboys</w:t>
+      </w:r>
+    </w:p>
+    <w:p>
+      <w:pPr>
+        <w:pStyle w:val="Ingetavstnd"/>
+        <w:rPr>
+          <w:rFonts w:cstheme="minorHAnsi"/>
+          <w:sz w:val="20"/>
+          <w:szCs w:val="20"/>
+          <w:lang w:val="en-US"/>
+        </w:rPr>
+      </w:pPr>
+    </w:p>
+    <w:p>
+      <w:pPr>
+        <w:pStyle w:val="Ingetavstnd"/>
+        <w:rPr>
+          <w:rFonts w:cstheme="minorHAnsi"/>
+          <w:sz w:val="20"/>
+          <w:szCs w:val="20"/>
+          <w:lang w:val="en-US"/>
+        </w:rPr>
+      </w:pPr>
+      <w:r>
+        <w:rPr>
+          <w:rFonts w:cstheme="minorHAnsi"/>
+          <w:sz w:val="20"/>
+          <w:szCs w:val="20"/>
+          <w:lang w:val="en-US"/>
+        </w:rPr>
+        <w:t>Returns:</w:t>
+      </w:r>
+      <w:r>
+        <w:rPr>
+          <w:rFonts w:cstheme="minorHAnsi"/>
+          <w:sz w:val="20"/>
+          <w:szCs w:val="20"/>
+          <w:lang w:val="en-US"/>
+        </w:rPr>
+        <w:tab/>
+      </w:r>
+      <w:r>
+        <w:rPr>
+          <w:rFonts w:cstheme="minorHAnsi"/>
+          <w:sz w:val="20"/>
+          <w:szCs w:val="20"/>
+          <w:lang w:val="en-US"/>
+        </w:rPr>
+        <w:tab/>
+        <w:t>JSON list of movies</w:t>
+      </w:r>
+    </w:p>
+    <w:p>
+      <w:pPr>
+        <w:pStyle w:val="Ingetavstnd"/>
+        <w:rPr>
+          <w:rFonts w:cstheme="minorHAnsi"/>
+          <w:sz w:val="20"/>
+          <w:szCs w:val="20"/>
+          <w:lang w:val="en-US"/>
+        </w:rPr>
+      </w:pPr>
+    </w:p>
+    <w:p>
+      <w:pPr>
+        <w:pStyle w:val="Ingetavstnd"/>
+        <w:rPr>
+          <w:rFonts w:cstheme="minorHAnsi"/>
+          <w:sz w:val="20"/>
+          <w:szCs w:val="20"/>
+          <w:lang w:val="en-US"/>
+        </w:rPr>
+      </w:pPr>
+    </w:p>
+    <w:p>
+      <w:pPr>
+        <w:pStyle w:val="Ingetavstnd"/>
+        <w:numPr>
+          <w:ilvl w:val="0"/>
+          <w:numId w:val="1"/>
+        </w:numPr>
+        <w:rPr>
+          <w:rFonts w:cstheme="minorHAnsi"/>
+          <w:sz w:val="24"/>
+          <w:szCs w:val="20"/>
+          <w:lang w:val="en-US"/>
+        </w:rPr>
+      </w:pPr>
+      <w:r>
+        <w:rPr>
+          <w:rFonts w:cstheme="minorHAnsi"/>
+          <w:b/>
+          <w:sz w:val="24"/>
+          <w:szCs w:val="20"/>
+          <w:lang w:val="en-US"/>
+        </w:rPr>
+        <w:t>Return</w:t>
+      </w:r>
+      <w:r>
+        <w:rPr>
+          <w:rFonts w:cstheme="minorHAnsi"/>
+          <w:sz w:val="24"/>
+          <w:szCs w:val="20"/>
+          <w:lang w:val="en-US"/>
+        </w:rPr>
+        <w:t xml:space="preserve"> list of</w:t>
+      </w:r>
+      <w:r>
+        <w:rPr>
+          <w:rFonts w:cstheme="minorHAnsi"/>
+          <w:b/>
+          <w:sz w:val="24"/>
+          <w:szCs w:val="20"/>
+          <w:lang w:val="en-US"/>
+        </w:rPr>
+        <w:t xml:space="preserve"> </w:t>
+      </w:r>
+      <w:r>
+        <w:rPr>
+          <w:rFonts w:cstheme="minorHAnsi"/>
+          <w:sz w:val="24"/>
+          <w:szCs w:val="20"/>
+          <w:lang w:val="en-US"/>
+        </w:rPr>
+        <w:t>movies from Search4 based on search</w:t>
+      </w:r>
+      <w:r>
+        <w:rPr>
+          <w:rFonts w:cstheme="minorHAnsi"/>
+          <w:b/>
+          <w:sz w:val="24"/>
+          <w:szCs w:val="20"/>
+          <w:lang w:val="en-US"/>
+        </w:rPr>
+        <w:t xml:space="preserve"> value </w:t>
+      </w:r>
+      <w:r>
+        <w:rPr>
+          <w:rFonts w:cstheme="minorHAnsi"/>
+          <w:sz w:val="24"/>
+          <w:szCs w:val="20"/>
+          <w:lang w:val="en-US"/>
+        </w:rPr>
+        <w:t xml:space="preserve">in an </w:t>
+      </w:r>
+      <w:r>
+        <w:rPr>
+          <w:rFonts w:cstheme="minorHAnsi"/>
+          <w:b/>
+          <w:sz w:val="24"/>
+          <w:szCs w:val="20"/>
+          <w:lang w:val="en-US"/>
+        </w:rPr>
+        <w:t xml:space="preserve">ascending date </w:t>
+      </w:r>
+      <w:r>
+        <w:rPr>
+          <w:rFonts w:cstheme="minorHAnsi"/>
+          <w:sz w:val="24"/>
+          <w:szCs w:val="20"/>
+          <w:lang w:val="en-US"/>
+        </w:rPr>
+        <w:t>order</w:t>
+      </w:r>
+    </w:p>
+    <w:p>
+      <w:pPr>
+        <w:pStyle w:val="Ingetavstnd"/>
+        <w:rPr>
+          <w:rFonts w:cstheme="minorHAnsi"/>
+          <w:sz w:val="20"/>
+          <w:szCs w:val="20"/>
+          <w:lang w:val="en-US"/>
+        </w:rPr>
+      </w:pPr>
+    </w:p>
+    <w:p>
+      <w:pPr>
+        <w:pStyle w:val="Ingetavstnd"/>
+        <w:rPr>
+          <w:rFonts w:cstheme="minorHAnsi"/>
+          <w:sz w:val="20"/>
+          <w:szCs w:val="20"/>
+          <w:lang w:val="en-US"/>
+        </w:rPr>
+      </w:pPr>
+      <w:r>
+        <w:rPr>
+          <w:rFonts w:cstheme="minorHAnsi"/>
+          <w:sz w:val="20"/>
+          <w:szCs w:val="20"/>
+          <w:lang w:val="en-US"/>
+        </w:rPr>
+        <w:t xml:space="preserve">HTTP Method: </w:t>
+      </w:r>
+      <w:r>
+        <w:rPr>
+          <w:rFonts w:cstheme="minorHAnsi"/>
+          <w:sz w:val="20"/>
+          <w:szCs w:val="20"/>
+          <w:lang w:val="en-US"/>
+        </w:rPr>
+        <w:tab/>
+      </w:r>
+      <w:r>
+        <w:rPr>
+          <w:rFonts w:cstheme="minorHAnsi"/>
+          <w:sz w:val="20"/>
+          <w:szCs w:val="20"/>
+          <w:lang w:val="en-US"/>
+        </w:rPr>
+        <w:tab/>
+        <w:t>GET</w:t>
+      </w:r>
+    </w:p>
+    <w:p>
+      <w:pPr>
+        <w:pStyle w:val="Ingetavstnd"/>
+        <w:rPr>
+          <w:rFonts w:cstheme="minorHAnsi"/>
+          <w:sz w:val="20"/>
+          <w:szCs w:val="20"/>
+          <w:lang w:val="en-US"/>
+        </w:rPr>
+      </w:pPr>
+      <w:r>
+        <w:rPr>
+          <w:rFonts w:cstheme="minorHAnsi"/>
+          <w:sz w:val="20"/>
+          <w:szCs w:val="20"/>
+          <w:lang w:val="en-US"/>
+        </w:rPr>
+        <w:tab/>
+      </w:r>
+    </w:p>
+    <w:p>
+      <w:pPr>
+        <w:pStyle w:val="Ingetavstnd"/>
+        <w:rPr>
+          <w:rFonts w:cstheme="minorHAnsi"/>
+          <w:sz w:val="20"/>
+          <w:szCs w:val="20"/>
+          <w:lang w:val="en-US"/>
+        </w:rPr>
+      </w:pPr>
+      <w:r>
+        <w:rPr>
+          <w:rFonts w:cstheme="minorHAnsi"/>
+          <w:sz w:val="20"/>
+          <w:szCs w:val="20"/>
+          <w:lang w:val="en-US"/>
+        </w:rPr>
+        <w:t xml:space="preserve">URL: </w:t>
+      </w:r>
+      <w:r>
+        <w:rPr>
+          <w:rFonts w:cstheme="minorHAnsi"/>
+          <w:sz w:val="20"/>
+          <w:szCs w:val="20"/>
+          <w:lang w:val="en-US"/>
+        </w:rPr>
+        <w:tab/>
+      </w:r>
+      <w:r>
+        <w:rPr>
+          <w:rFonts w:cstheme="minorHAnsi"/>
+          <w:sz w:val="20"/>
+          <w:szCs w:val="20"/>
+          <w:lang w:val="en-US"/>
+        </w:rPr>
+        <w:tab/>
+      </w:r>
+      <w:r>
+        <w:rPr>
+          <w:rFonts w:cstheme="minorHAnsi"/>
+          <w:sz w:val="20"/>
+          <w:szCs w:val="20"/>
+          <w:lang w:val="en-US"/>
+        </w:rPr>
+        <w:tab/>
+        <w:t>{Base API URL}/movies/date/</w:t>
+      </w:r>
+      <w:proofErr w:type="spellStart"/>
+      <w:r>
+        <w:rPr>
+          <w:rFonts w:cstheme="minorHAnsi"/>
+          <w:sz w:val="20"/>
+          <w:szCs w:val="20"/>
+          <w:lang w:val="en-US"/>
+        </w:rPr>
+        <w:t>asc</w:t>
+      </w:r>
+      <w:proofErr w:type="spellEnd"/>
+      <w:r>
+        <w:rPr>
+          <w:rFonts w:cstheme="minorHAnsi"/>
+          <w:sz w:val="20"/>
+          <w:szCs w:val="20"/>
+          <w:lang w:val="en-US"/>
+        </w:rPr>
+        <w:t>/{value}</w:t>
+      </w:r>
+    </w:p>
+    <w:p>
+      <w:pPr>
+        <w:pStyle w:val="Ingetavstnd"/>
+        <w:rPr>
+          <w:rFonts w:cstheme="minorHAnsi"/>
+          <w:sz w:val="20"/>
+          <w:szCs w:val="20"/>
+          <w:lang w:val="en-US"/>
+        </w:rPr>
+      </w:pPr>
+    </w:p>
+    <w:p>
+      <w:pPr>
+        <w:pStyle w:val="Ingetavstnd"/>
+        <w:rPr>
+          <w:rFonts w:cstheme="minorHAnsi"/>
+          <w:sz w:val="20"/>
+          <w:szCs w:val="20"/>
+          <w:lang w:val="en-US"/>
+        </w:rPr>
+      </w:pPr>
+      <w:r>
+        <w:rPr>
+          <w:rFonts w:cstheme="minorHAnsi"/>
+          <w:sz w:val="20"/>
+          <w:szCs w:val="20"/>
+          <w:lang w:val="en-US"/>
+        </w:rPr>
+        <w:t>Example:</w:t>
+      </w:r>
+      <w:r>
+        <w:rPr>
+          <w:rFonts w:cstheme="minorHAnsi"/>
+          <w:sz w:val="20"/>
+          <w:szCs w:val="20"/>
+          <w:lang w:val="en-US"/>
+        </w:rPr>
+        <w:tab/>
+      </w:r>
+      <w:r>
+        <w:rPr>
+          <w:rFonts w:cstheme="minorHAnsi"/>
+          <w:sz w:val="20"/>
+          <w:szCs w:val="20"/>
+          <w:lang w:val="en-US"/>
+        </w:rPr>
+        <w:tab/>
+        <w:t xml:space="preserve"> http://localhost:8080/Search4/api/v1/movies/date/asc/cowboys</w:t>
+      </w:r>
+    </w:p>
+    <w:p>
+      <w:pPr>
+        <w:pStyle w:val="Ingetavstnd"/>
+        <w:rPr>
+          <w:rFonts w:cstheme="minorHAnsi"/>
+          <w:sz w:val="20"/>
+          <w:szCs w:val="20"/>
+          <w:lang w:val="en-US"/>
+        </w:rPr>
+      </w:pPr>
+    </w:p>
+    <w:p>
+      <w:pPr>
+        <w:pStyle w:val="Ingetavstnd"/>
+        <w:rPr>
+          <w:rFonts w:cstheme="minorHAnsi"/>
+          <w:sz w:val="20"/>
+          <w:szCs w:val="20"/>
+          <w:lang w:val="en-US"/>
+        </w:rPr>
+      </w:pPr>
+      <w:r>
+        <w:rPr>
+          <w:rFonts w:cstheme="minorHAnsi"/>
+          <w:sz w:val="20"/>
+          <w:szCs w:val="20"/>
+          <w:lang w:val="en-US"/>
+        </w:rPr>
+        <w:t>Returns:</w:t>
+      </w:r>
+      <w:r>
+        <w:rPr>
+          <w:rFonts w:cstheme="minorHAnsi"/>
+          <w:sz w:val="20"/>
+          <w:szCs w:val="20"/>
+          <w:lang w:val="en-US"/>
+        </w:rPr>
+        <w:tab/>
+      </w:r>
+      <w:r>
+        <w:rPr>
+          <w:rFonts w:cstheme="minorHAnsi"/>
+          <w:sz w:val="20"/>
+          <w:szCs w:val="20"/>
+          <w:lang w:val="en-US"/>
+        </w:rPr>
+        <w:tab/>
+        <w:t>JSON list of movies</w:t>
+      </w:r>
+    </w:p>
+    <w:p>
+      <w:pPr>
+        <w:pStyle w:val="Ingetavstnd"/>
+        <w:rPr>
+          <w:rFonts w:cstheme="minorHAnsi"/>
+          <w:sz w:val="20"/>
+          <w:szCs w:val="20"/>
+          <w:lang w:val="en-US"/>
+        </w:rPr>
+      </w:pPr>
+    </w:p>
+    <w:p>
+      <w:pPr>
+        <w:pStyle w:val="Ingetavstnd"/>
+        <w:rPr>
+          <w:rFonts w:cstheme="minorHAnsi"/>
+          <w:sz w:val="20"/>
+          <w:szCs w:val="20"/>
+          <w:lang w:val="en-US"/>
+        </w:rPr>
+      </w:pPr>
+    </w:p>
+    <w:p>
+      <w:pPr>
+        <w:pStyle w:val="Ingetavstnd"/>
+        <w:numPr>
+          <w:ilvl w:val="0"/>
+          <w:numId w:val="1"/>
+        </w:numPr>
+        <w:rPr>
+          <w:rFonts w:cstheme="minorHAnsi"/>
+          <w:sz w:val="24"/>
+          <w:szCs w:val="20"/>
+          <w:lang w:val="en-US"/>
+        </w:rPr>
+      </w:pPr>
+      <w:r>
+        <w:rPr>
+          <w:rFonts w:cstheme="minorHAnsi"/>
+          <w:b/>
+          <w:sz w:val="24"/>
+          <w:szCs w:val="20"/>
+          <w:lang w:val="en-US"/>
+        </w:rPr>
+        <w:t>Return</w:t>
+      </w:r>
+      <w:r>
+        <w:rPr>
+          <w:rFonts w:cstheme="minorHAnsi"/>
+          <w:sz w:val="24"/>
+          <w:szCs w:val="20"/>
+          <w:lang w:val="en-US"/>
+        </w:rPr>
+        <w:t xml:space="preserve"> list of</w:t>
+      </w:r>
+      <w:r>
+        <w:rPr>
+          <w:rFonts w:cstheme="minorHAnsi"/>
+          <w:b/>
+          <w:sz w:val="24"/>
+          <w:szCs w:val="20"/>
+          <w:lang w:val="en-US"/>
+        </w:rPr>
+        <w:t xml:space="preserve"> </w:t>
+      </w:r>
+      <w:r>
+        <w:rPr>
+          <w:rFonts w:cstheme="minorHAnsi"/>
+          <w:sz w:val="24"/>
+          <w:szCs w:val="20"/>
+          <w:lang w:val="en-US"/>
+        </w:rPr>
+        <w:t>movies from Search4 based on search</w:t>
+      </w:r>
+      <w:r>
+        <w:rPr>
+          <w:rFonts w:cstheme="minorHAnsi"/>
+          <w:b/>
+          <w:sz w:val="24"/>
+          <w:szCs w:val="20"/>
+          <w:lang w:val="en-US"/>
+        </w:rPr>
+        <w:t xml:space="preserve"> value </w:t>
+      </w:r>
+      <w:r>
+        <w:rPr>
+          <w:rFonts w:cstheme="minorHAnsi"/>
+          <w:sz w:val="24"/>
+          <w:szCs w:val="20"/>
+          <w:lang w:val="en-US"/>
+        </w:rPr>
+        <w:t xml:space="preserve">in a </w:t>
+      </w:r>
+      <w:r>
+        <w:rPr>
+          <w:rFonts w:cstheme="minorHAnsi"/>
+          <w:b/>
+          <w:sz w:val="24"/>
+          <w:szCs w:val="20"/>
+          <w:lang w:val="en-US"/>
+        </w:rPr>
+        <w:t xml:space="preserve">descending date </w:t>
+      </w:r>
+      <w:r>
+        <w:rPr>
+          <w:rFonts w:cstheme="minorHAnsi"/>
+          <w:sz w:val="24"/>
+          <w:szCs w:val="20"/>
+          <w:lang w:val="en-US"/>
+        </w:rPr>
+        <w:t>order</w:t>
+      </w:r>
+    </w:p>
+    <w:p>
+      <w:pPr>
+        <w:pStyle w:val="Ingetavstnd"/>
+        <w:rPr>
+          <w:rFonts w:cstheme="minorHAnsi"/>
+          <w:sz w:val="20"/>
+          <w:szCs w:val="20"/>
+          <w:lang w:val="en-US"/>
+        </w:rPr>
+      </w:pPr>
+    </w:p>
+    <w:p>
+      <w:pPr>
+        <w:pStyle w:val="Ingetavstnd"/>
+        <w:rPr>
+          <w:rFonts w:cstheme="minorHAnsi"/>
+          <w:sz w:val="20"/>
+          <w:szCs w:val="20"/>
+          <w:lang w:val="en-US"/>
+        </w:rPr>
+      </w:pPr>
+      <w:r>
+        <w:rPr>
+          <w:rFonts w:cstheme="minorHAnsi"/>
+          <w:sz w:val="20"/>
+          <w:szCs w:val="20"/>
+          <w:lang w:val="en-US"/>
+        </w:rPr>
+        <w:t xml:space="preserve">HTTP Method: </w:t>
+      </w:r>
+      <w:r>
+        <w:rPr>
+          <w:rFonts w:cstheme="minorHAnsi"/>
+          <w:sz w:val="20"/>
+          <w:szCs w:val="20"/>
+          <w:lang w:val="en-US"/>
+        </w:rPr>
+        <w:tab/>
+      </w:r>
+      <w:r>
+        <w:rPr>
+          <w:rFonts w:cstheme="minorHAnsi"/>
+          <w:sz w:val="20"/>
+          <w:szCs w:val="20"/>
+          <w:lang w:val="en-US"/>
+        </w:rPr>
+        <w:tab/>
+        <w:t>GET</w:t>
+      </w:r>
+    </w:p>
+    <w:p>
+      <w:pPr>
+        <w:pStyle w:val="Ingetavstnd"/>
+        <w:rPr>
+          <w:rFonts w:cstheme="minorHAnsi"/>
+          <w:sz w:val="20"/>
+          <w:szCs w:val="20"/>
+          <w:lang w:val="en-US"/>
+        </w:rPr>
+      </w:pPr>
+      <w:r>
+        <w:rPr>
+          <w:rFonts w:cstheme="minorHAnsi"/>
+          <w:sz w:val="20"/>
+          <w:szCs w:val="20"/>
+          <w:lang w:val="en-US"/>
+        </w:rPr>
+        <w:tab/>
+      </w:r>
+    </w:p>
+    <w:p>
+      <w:pPr>
+        <w:pStyle w:val="Ingetavstnd"/>
+        <w:rPr>
+          <w:rFonts w:cstheme="minorHAnsi"/>
+          <w:sz w:val="20"/>
+          <w:szCs w:val="20"/>
+          <w:lang w:val="en-US"/>
+        </w:rPr>
+      </w:pPr>
+      <w:r>
+        <w:rPr>
+          <w:rFonts w:cstheme="minorHAnsi"/>
+          <w:sz w:val="20"/>
+          <w:szCs w:val="20"/>
+          <w:lang w:val="en-US"/>
+        </w:rPr>
+        <w:t xml:space="preserve">URL: </w:t>
+      </w:r>
+      <w:r>
+        <w:rPr>
+          <w:rFonts w:cstheme="minorHAnsi"/>
+          <w:sz w:val="20"/>
+          <w:szCs w:val="20"/>
+          <w:lang w:val="en-US"/>
+        </w:rPr>
+        <w:tab/>
+      </w:r>
+      <w:r>
+        <w:rPr>
+          <w:rFonts w:cstheme="minorHAnsi"/>
+          <w:sz w:val="20"/>
+          <w:szCs w:val="20"/>
+          <w:lang w:val="en-US"/>
+        </w:rPr>
+        <w:tab/>
+      </w:r>
+      <w:r>
+        <w:rPr>
+          <w:rFonts w:cstheme="minorHAnsi"/>
+          <w:sz w:val="20"/>
+          <w:szCs w:val="20"/>
+          <w:lang w:val="en-US"/>
+        </w:rPr>
+        <w:tab/>
+        <w:t>{Base API URL}/movies/date/</w:t>
+      </w:r>
+      <w:proofErr w:type="spellStart"/>
+      <w:r>
+        <w:rPr>
+          <w:rFonts w:cstheme="minorHAnsi"/>
+          <w:sz w:val="20"/>
+          <w:szCs w:val="20"/>
+          <w:lang w:val="en-US"/>
+        </w:rPr>
+        <w:t>desc</w:t>
+      </w:r>
+      <w:proofErr w:type="spellEnd"/>
+      <w:r>
+        <w:rPr>
+          <w:rFonts w:cstheme="minorHAnsi"/>
+          <w:sz w:val="20"/>
+          <w:szCs w:val="20"/>
+          <w:lang w:val="en-US"/>
+        </w:rPr>
+        <w:t>/{value}</w:t>
+      </w:r>
+    </w:p>
+    <w:p>
+      <w:pPr>
+        <w:pStyle w:val="Ingetavstnd"/>
+        <w:rPr>
+          <w:rFonts w:cstheme="minorHAnsi"/>
+          <w:sz w:val="20"/>
+          <w:szCs w:val="20"/>
+          <w:lang w:val="en-US"/>
+        </w:rPr>
+      </w:pPr>
+    </w:p>
+    <w:p>
+      <w:pPr>
+        <w:pStyle w:val="Ingetavstnd"/>
+        <w:rPr>
+          <w:rFonts w:cstheme="minorHAnsi"/>
+          <w:sz w:val="20"/>
+          <w:szCs w:val="20"/>
+          <w:lang w:val="en-US"/>
+        </w:rPr>
+      </w:pPr>
+      <w:r>
+        <w:rPr>
+          <w:rFonts w:cstheme="minorHAnsi"/>
+          <w:sz w:val="20"/>
+          <w:szCs w:val="20"/>
+          <w:lang w:val="en-US"/>
+        </w:rPr>
+        <w:t>Example:</w:t>
+      </w:r>
+      <w:r>
+        <w:rPr>
+          <w:rFonts w:cstheme="minorHAnsi"/>
+          <w:sz w:val="20"/>
+          <w:szCs w:val="20"/>
+          <w:lang w:val="en-US"/>
+        </w:rPr>
+        <w:tab/>
+      </w:r>
+      <w:r>
+        <w:rPr>
+          <w:rFonts w:cstheme="minorHAnsi"/>
+          <w:sz w:val="20"/>
+          <w:szCs w:val="20"/>
+          <w:lang w:val="en-US"/>
+        </w:rPr>
+        <w:tab/>
+        <w:t xml:space="preserve"> http://localhost:8080/Search4/api/v1/movies/date/desc/cowboys</w:t>
+      </w:r>
+    </w:p>
+    <w:p>
+      <w:pPr>
+        <w:pStyle w:val="Ingetavstnd"/>
+        <w:rPr>
+          <w:rFonts w:cstheme="minorHAnsi"/>
+          <w:sz w:val="20"/>
+          <w:szCs w:val="20"/>
+          <w:lang w:val="en-US"/>
+        </w:rPr>
+      </w:pPr>
+    </w:p>
+    <w:p>
+      <w:pPr>
+        <w:pStyle w:val="Ingetavstnd"/>
+        <w:rPr>
+          <w:rFonts w:cstheme="minorHAnsi"/>
+          <w:sz w:val="20"/>
+          <w:szCs w:val="20"/>
+          <w:lang w:val="en-US"/>
+        </w:rPr>
+      </w:pPr>
+      <w:r>
+        <w:rPr>
+          <w:rFonts w:cstheme="minorHAnsi"/>
+          <w:sz w:val="20"/>
+          <w:szCs w:val="20"/>
+          <w:lang w:val="en-US"/>
+        </w:rPr>
+        <w:t>Returns:</w:t>
+      </w:r>
+      <w:r>
+        <w:rPr>
+          <w:rFonts w:cstheme="minorHAnsi"/>
+          <w:sz w:val="20"/>
+          <w:szCs w:val="20"/>
+          <w:lang w:val="en-US"/>
+        </w:rPr>
+        <w:tab/>
+      </w:r>
+      <w:r>
+        <w:rPr>
+          <w:rFonts w:cstheme="minorHAnsi"/>
+          <w:sz w:val="20"/>
+          <w:szCs w:val="20"/>
+          <w:lang w:val="en-US"/>
+        </w:rPr>
+        <w:tab/>
+        <w:t>JSON list of movies</w:t>
+      </w:r>
+    </w:p>
+    <w:p>
+      <w:pPr>
+        <w:pStyle w:val="Ingetavstnd"/>
+        <w:rPr>
+          <w:rFonts w:cstheme="minorHAnsi"/>
           <w:sz w:val="20"/>
           <w:szCs w:val="20"/>
           <w:lang w:val="en-US"/>
@@ -5466,11 +7924,10 @@
     <w:rPr>
       <w:color w:val="000080"/>
       <w:u w:val="single"/>
-      <w:lang/>
     </w:rPr>
   </w:style>
-  <w:style w:type="paragraph" w:customStyle="1" w:styleId="NoSpacing">
-    <w:name w:val="No Spacing"/>
+  <w:style w:type="paragraph" w:customStyle="1" w:styleId="Ingetavstnd1">
+    <w:name w:val="Inget avstånd1"/>
     <w:rsid w:val="00F006F8"/>
     <w:pPr>
       <w:suppressAutoHyphens/>

</xml_diff>